<commit_message>
Redaction INTRODUCTION GENERAL suite et fin
</commit_message>
<xml_diff>
--- a/SOUTENANCE/PROJET DE SOUTENANCE MBA.docx
+++ b/SOUTENANCE/PROJET DE SOUTENANCE MBA.docx
@@ -2501,7 +2501,13 @@
     <w:sdt>
       <w:sdtPr>
         <w:rPr>
-          <w:lang w:val="fr-FR"/>
+          <w:rFonts w:asciiTheme="minorHAnsi" w:eastAsiaTheme="minorHAnsi" w:hAnsiTheme="minorHAnsi" w:cstheme="minorBidi"/>
+          <w:color w:val="auto"/>
+          <w:kern w:val="2"/>
+          <w:sz w:val="22"/>
+          <w:szCs w:val="22"/>
+          <w:lang w:val="fr-FR" w:eastAsia="en-US"/>
+          <w14:ligatures w14:val="standardContextual"/>
         </w:rPr>
         <w:id w:val="-611668678"/>
         <w:docPartObj>
@@ -2511,15 +2517,8 @@
       </w:sdtPr>
       <w:sdtEndPr>
         <w:rPr>
-          <w:rFonts w:asciiTheme="minorHAnsi" w:eastAsiaTheme="minorHAnsi" w:hAnsiTheme="minorHAnsi" w:cstheme="minorBidi"/>
-          <w:b/>
-          <w:bCs/>
-          <w:color w:val="auto"/>
-          <w:kern w:val="2"/>
-          <w:sz w:val="22"/>
-          <w:szCs w:val="22"/>
-          <w:lang w:eastAsia="en-US"/>
-          <w14:ligatures w14:val="standardContextual"/>
+          <w:b/>
+          <w:bCs/>
         </w:rPr>
       </w:sdtEndPr>
       <w:sdtContent>
@@ -2552,7 +2551,7 @@
           <w:r>
             <w:fldChar w:fldCharType="separate"/>
           </w:r>
-          <w:hyperlink w:anchor="_Toc163901691" w:history="1">
+          <w:hyperlink w:anchor="_Toc163923372" w:history="1">
             <w:r>
               <w:rPr>
                 <w:rStyle w:val="Lienhypertexte"/>
@@ -2583,7 +2582,7 @@
                 <w:noProof/>
                 <w:webHidden/>
               </w:rPr>
-              <w:instrText xml:space="preserve"> PAGEREF _Toc163901691 \h </w:instrText>
+              <w:instrText xml:space="preserve"> PAGEREF _Toc163923372 \h </w:instrText>
             </w:r>
             <w:r>
               <w:rPr>
@@ -2627,7 +2626,7 @@
               <w:lang w:val="nl-NL" w:eastAsia="nl-NL"/>
             </w:rPr>
           </w:pPr>
-          <w:hyperlink w:anchor="_Toc163901692" w:history="1">
+          <w:hyperlink w:anchor="_Toc163923373" w:history="1">
             <w:r>
               <w:rPr>
                 <w:rStyle w:val="Lienhypertexte"/>
@@ -2675,7 +2674,7 @@
                 <w:noProof/>
                 <w:webHidden/>
               </w:rPr>
-              <w:instrText xml:space="preserve"> PAGEREF _Toc163901692 \h </w:instrText>
+              <w:instrText xml:space="preserve"> PAGEREF _Toc163923373 \h </w:instrText>
             </w:r>
             <w:r>
               <w:rPr>
@@ -2719,7 +2718,7 @@
               <w:lang w:val="nl-NL" w:eastAsia="nl-NL"/>
             </w:rPr>
           </w:pPr>
-          <w:hyperlink w:anchor="_Toc163901693" w:history="1">
+          <w:hyperlink w:anchor="_Toc163923374" w:history="1">
             <w:r>
               <w:rPr>
                 <w:rStyle w:val="Lienhypertexte"/>
@@ -2767,7 +2766,7 @@
                 <w:noProof/>
                 <w:webHidden/>
               </w:rPr>
-              <w:instrText xml:space="preserve"> PAGEREF _Toc163901693 \h </w:instrText>
+              <w:instrText xml:space="preserve"> PAGEREF _Toc163923374 \h </w:instrText>
             </w:r>
             <w:r>
               <w:rPr>
@@ -2811,7 +2810,7 @@
               <w:lang w:val="nl-NL" w:eastAsia="nl-NL"/>
             </w:rPr>
           </w:pPr>
-          <w:hyperlink w:anchor="_Toc163901694" w:history="1">
+          <w:hyperlink w:anchor="_Toc163923375" w:history="1">
             <w:r>
               <w:rPr>
                 <w:rStyle w:val="Lienhypertexte"/>
@@ -2861,7 +2860,7 @@
                 <w:noProof/>
                 <w:webHidden/>
               </w:rPr>
-              <w:instrText xml:space="preserve"> PAGEREF _Toc163901694 \h </w:instrText>
+              <w:instrText xml:space="preserve"> PAGEREF _Toc163923375 \h </w:instrText>
             </w:r>
             <w:r>
               <w:rPr>
@@ -2905,7 +2904,7 @@
               <w:lang w:val="nl-NL" w:eastAsia="nl-NL"/>
             </w:rPr>
           </w:pPr>
-          <w:hyperlink w:anchor="_Toc163901695" w:history="1">
+          <w:hyperlink w:anchor="_Toc163923376" w:history="1">
             <w:r>
               <w:rPr>
                 <w:rStyle w:val="Lienhypertexte"/>
@@ -2955,7 +2954,7 @@
                 <w:noProof/>
                 <w:webHidden/>
               </w:rPr>
-              <w:instrText xml:space="preserve"> PAGEREF _Toc163901695 \h </w:instrText>
+              <w:instrText xml:space="preserve"> PAGEREF _Toc163923376 \h </w:instrText>
             </w:r>
             <w:r>
               <w:rPr>
@@ -2999,7 +2998,7 @@
               <w:lang w:val="nl-NL" w:eastAsia="nl-NL"/>
             </w:rPr>
           </w:pPr>
-          <w:hyperlink w:anchor="_Toc163901696" w:history="1">
+          <w:hyperlink w:anchor="_Toc163923377" w:history="1">
             <w:r>
               <w:rPr>
                 <w:rStyle w:val="Lienhypertexte"/>
@@ -3047,7 +3046,7 @@
                 <w:noProof/>
                 <w:webHidden/>
               </w:rPr>
-              <w:instrText xml:space="preserve"> PAGEREF _Toc163901696 \h </w:instrText>
+              <w:instrText xml:space="preserve"> PAGEREF _Toc163923377 \h </w:instrText>
             </w:r>
             <w:r>
               <w:rPr>
@@ -3091,7 +3090,7 @@
               <w:lang w:val="nl-NL" w:eastAsia="nl-NL"/>
             </w:rPr>
           </w:pPr>
-          <w:hyperlink w:anchor="_Toc163901697" w:history="1">
+          <w:hyperlink w:anchor="_Toc163923378" w:history="1">
             <w:r>
               <w:rPr>
                 <w:rStyle w:val="Lienhypertexte"/>
@@ -3141,7 +3140,7 @@
                 <w:noProof/>
                 <w:webHidden/>
               </w:rPr>
-              <w:instrText xml:space="preserve"> PAGEREF _Toc163901697 \h </w:instrText>
+              <w:instrText xml:space="preserve"> PAGEREF _Toc163923378 \h </w:instrText>
             </w:r>
             <w:r>
               <w:rPr>
@@ -3185,7 +3184,7 @@
               <w:lang w:val="nl-NL" w:eastAsia="nl-NL"/>
             </w:rPr>
           </w:pPr>
-          <w:hyperlink w:anchor="_Toc163901698" w:history="1">
+          <w:hyperlink w:anchor="_Toc163923379" w:history="1">
             <w:r>
               <w:rPr>
                 <w:rStyle w:val="Lienhypertexte"/>
@@ -3235,7 +3234,7 @@
                 <w:noProof/>
                 <w:webHidden/>
               </w:rPr>
-              <w:instrText xml:space="preserve"> PAGEREF _Toc163901698 \h </w:instrText>
+              <w:instrText xml:space="preserve"> PAGEREF _Toc163923379 \h </w:instrText>
             </w:r>
             <w:r>
               <w:rPr>
@@ -3255,7 +3254,471 @@
                 <w:noProof/>
                 <w:webHidden/>
               </w:rPr>
-              <w:t>8</w:t>
+              <w:t>9</w:t>
+            </w:r>
+            <w:r>
+              <w:rPr>
+                <w:noProof/>
+                <w:webHidden/>
+              </w:rPr>
+              <w:fldChar w:fldCharType="end"/>
+            </w:r>
+          </w:hyperlink>
+        </w:p>
+        <w:p>
+          <w:pPr>
+            <w:pStyle w:val="TM2"/>
+            <w:tabs>
+              <w:tab w:val="left" w:pos="660"/>
+              <w:tab w:val="right" w:leader="dot" w:pos="9062"/>
+            </w:tabs>
+            <w:rPr>
+              <w:rFonts w:eastAsiaTheme="minorEastAsia"/>
+              <w:noProof/>
+              <w:lang w:val="nl-NL" w:eastAsia="nl-NL"/>
+            </w:rPr>
+          </w:pPr>
+          <w:hyperlink w:anchor="_Toc163923380" w:history="1">
+            <w:r>
+              <w:rPr>
+                <w:rStyle w:val="Lienhypertexte"/>
+                <w:rFonts w:ascii="Times New Roman" w:hAnsi="Times New Roman" w:cs="Times New Roman"/>
+                <w:b/>
+                <w:bCs/>
+                <w:noProof/>
+              </w:rPr>
+              <w:t>4.</w:t>
+            </w:r>
+            <w:r>
+              <w:rPr>
+                <w:rFonts w:eastAsiaTheme="minorEastAsia"/>
+                <w:noProof/>
+                <w:lang w:val="nl-NL" w:eastAsia="nl-NL"/>
+              </w:rPr>
+              <w:tab/>
+            </w:r>
+            <w:r>
+              <w:rPr>
+                <w:rStyle w:val="Lienhypertexte"/>
+                <w:rFonts w:ascii="Times New Roman" w:hAnsi="Times New Roman" w:cs="Times New Roman"/>
+                <w:b/>
+                <w:bCs/>
+                <w:noProof/>
+              </w:rPr>
+              <w:t>Objectifs de recherche</w:t>
+            </w:r>
+            <w:r>
+              <w:rPr>
+                <w:noProof/>
+                <w:webHidden/>
+              </w:rPr>
+              <w:tab/>
+            </w:r>
+            <w:r>
+              <w:rPr>
+                <w:noProof/>
+                <w:webHidden/>
+              </w:rPr>
+              <w:fldChar w:fldCharType="begin"/>
+            </w:r>
+            <w:r>
+              <w:rPr>
+                <w:noProof/>
+                <w:webHidden/>
+              </w:rPr>
+              <w:instrText xml:space="preserve"> PAGEREF _Toc163923380 \h </w:instrText>
+            </w:r>
+            <w:r>
+              <w:rPr>
+                <w:noProof/>
+                <w:webHidden/>
+              </w:rPr>
+            </w:r>
+            <w:r>
+              <w:rPr>
+                <w:noProof/>
+                <w:webHidden/>
+              </w:rPr>
+              <w:fldChar w:fldCharType="separate"/>
+            </w:r>
+            <w:r>
+              <w:rPr>
+                <w:noProof/>
+                <w:webHidden/>
+              </w:rPr>
+              <w:t>9</w:t>
+            </w:r>
+            <w:r>
+              <w:rPr>
+                <w:noProof/>
+                <w:webHidden/>
+              </w:rPr>
+              <w:fldChar w:fldCharType="end"/>
+            </w:r>
+          </w:hyperlink>
+        </w:p>
+        <w:p>
+          <w:pPr>
+            <w:pStyle w:val="TM3"/>
+            <w:tabs>
+              <w:tab w:val="left" w:pos="1100"/>
+              <w:tab w:val="right" w:leader="dot" w:pos="9062"/>
+            </w:tabs>
+            <w:rPr>
+              <w:rFonts w:eastAsiaTheme="minorEastAsia"/>
+              <w:noProof/>
+              <w:lang w:val="nl-NL" w:eastAsia="nl-NL"/>
+            </w:rPr>
+          </w:pPr>
+          <w:hyperlink w:anchor="_Toc163923381" w:history="1">
+            <w:r>
+              <w:rPr>
+                <w:rStyle w:val="Lienhypertexte"/>
+                <w:rFonts w:ascii="Times-Roman" w:hAnsi="Times-Roman" w:cs="Times-Roman"/>
+                <w:b/>
+                <w:bCs/>
+                <w:noProof/>
+                <w:kern w:val="0"/>
+              </w:rPr>
+              <w:t>4.1.</w:t>
+            </w:r>
+            <w:r>
+              <w:rPr>
+                <w:rFonts w:eastAsiaTheme="minorEastAsia"/>
+                <w:noProof/>
+                <w:lang w:val="nl-NL" w:eastAsia="nl-NL"/>
+              </w:rPr>
+              <w:tab/>
+            </w:r>
+            <w:r>
+              <w:rPr>
+                <w:rStyle w:val="Lienhypertexte"/>
+                <w:rFonts w:ascii="Times-Roman" w:hAnsi="Times-Roman" w:cs="Times-Roman"/>
+                <w:b/>
+                <w:bCs/>
+                <w:noProof/>
+                <w:kern w:val="0"/>
+              </w:rPr>
+              <w:t>Objectif général</w:t>
+            </w:r>
+            <w:r>
+              <w:rPr>
+                <w:noProof/>
+                <w:webHidden/>
+              </w:rPr>
+              <w:tab/>
+            </w:r>
+            <w:r>
+              <w:rPr>
+                <w:noProof/>
+                <w:webHidden/>
+              </w:rPr>
+              <w:fldChar w:fldCharType="begin"/>
+            </w:r>
+            <w:r>
+              <w:rPr>
+                <w:noProof/>
+                <w:webHidden/>
+              </w:rPr>
+              <w:instrText xml:space="preserve"> PAGEREF _Toc163923381 \h </w:instrText>
+            </w:r>
+            <w:r>
+              <w:rPr>
+                <w:noProof/>
+                <w:webHidden/>
+              </w:rPr>
+            </w:r>
+            <w:r>
+              <w:rPr>
+                <w:noProof/>
+                <w:webHidden/>
+              </w:rPr>
+              <w:fldChar w:fldCharType="separate"/>
+            </w:r>
+            <w:r>
+              <w:rPr>
+                <w:noProof/>
+                <w:webHidden/>
+              </w:rPr>
+              <w:t>9</w:t>
+            </w:r>
+            <w:r>
+              <w:rPr>
+                <w:noProof/>
+                <w:webHidden/>
+              </w:rPr>
+              <w:fldChar w:fldCharType="end"/>
+            </w:r>
+          </w:hyperlink>
+        </w:p>
+        <w:p>
+          <w:pPr>
+            <w:pStyle w:val="TM3"/>
+            <w:tabs>
+              <w:tab w:val="left" w:pos="1100"/>
+              <w:tab w:val="right" w:leader="dot" w:pos="9062"/>
+            </w:tabs>
+            <w:rPr>
+              <w:rFonts w:eastAsiaTheme="minorEastAsia"/>
+              <w:noProof/>
+              <w:lang w:val="nl-NL" w:eastAsia="nl-NL"/>
+            </w:rPr>
+          </w:pPr>
+          <w:hyperlink w:anchor="_Toc163923382" w:history="1">
+            <w:r>
+              <w:rPr>
+                <w:rStyle w:val="Lienhypertexte"/>
+                <w:rFonts w:ascii="Times-Roman" w:hAnsi="Times-Roman" w:cs="Times-Roman"/>
+                <w:b/>
+                <w:bCs/>
+                <w:noProof/>
+                <w:kern w:val="0"/>
+              </w:rPr>
+              <w:t>4.2.</w:t>
+            </w:r>
+            <w:r>
+              <w:rPr>
+                <w:rFonts w:eastAsiaTheme="minorEastAsia"/>
+                <w:noProof/>
+                <w:lang w:val="nl-NL" w:eastAsia="nl-NL"/>
+              </w:rPr>
+              <w:tab/>
+            </w:r>
+            <w:r>
+              <w:rPr>
+                <w:rStyle w:val="Lienhypertexte"/>
+                <w:rFonts w:ascii="Times-Roman" w:hAnsi="Times-Roman" w:cs="Times-Roman"/>
+                <w:b/>
+                <w:bCs/>
+                <w:noProof/>
+                <w:kern w:val="0"/>
+              </w:rPr>
+              <w:t>Objectifs spécifiques</w:t>
+            </w:r>
+            <w:r>
+              <w:rPr>
+                <w:noProof/>
+                <w:webHidden/>
+              </w:rPr>
+              <w:tab/>
+            </w:r>
+            <w:r>
+              <w:rPr>
+                <w:noProof/>
+                <w:webHidden/>
+              </w:rPr>
+              <w:fldChar w:fldCharType="begin"/>
+            </w:r>
+            <w:r>
+              <w:rPr>
+                <w:noProof/>
+                <w:webHidden/>
+              </w:rPr>
+              <w:instrText xml:space="preserve"> PAGEREF _Toc163923382 \h </w:instrText>
+            </w:r>
+            <w:r>
+              <w:rPr>
+                <w:noProof/>
+                <w:webHidden/>
+              </w:rPr>
+            </w:r>
+            <w:r>
+              <w:rPr>
+                <w:noProof/>
+                <w:webHidden/>
+              </w:rPr>
+              <w:fldChar w:fldCharType="separate"/>
+            </w:r>
+            <w:r>
+              <w:rPr>
+                <w:noProof/>
+                <w:webHidden/>
+              </w:rPr>
+              <w:t>10</w:t>
+            </w:r>
+            <w:r>
+              <w:rPr>
+                <w:noProof/>
+                <w:webHidden/>
+              </w:rPr>
+              <w:fldChar w:fldCharType="end"/>
+            </w:r>
+          </w:hyperlink>
+        </w:p>
+        <w:p>
+          <w:pPr>
+            <w:pStyle w:val="TM2"/>
+            <w:tabs>
+              <w:tab w:val="left" w:pos="660"/>
+              <w:tab w:val="right" w:leader="dot" w:pos="9062"/>
+            </w:tabs>
+            <w:rPr>
+              <w:rFonts w:eastAsiaTheme="minorEastAsia"/>
+              <w:noProof/>
+              <w:lang w:val="nl-NL" w:eastAsia="nl-NL"/>
+            </w:rPr>
+          </w:pPr>
+          <w:hyperlink w:anchor="_Toc163923383" w:history="1">
+            <w:r>
+              <w:rPr>
+                <w:rStyle w:val="Lienhypertexte"/>
+                <w:rFonts w:ascii="Times New Roman" w:hAnsi="Times New Roman" w:cs="Times New Roman"/>
+                <w:b/>
+                <w:bCs/>
+                <w:noProof/>
+              </w:rPr>
+              <w:t>5.</w:t>
+            </w:r>
+            <w:r>
+              <w:rPr>
+                <w:rFonts w:eastAsiaTheme="minorEastAsia"/>
+                <w:noProof/>
+                <w:lang w:val="nl-NL" w:eastAsia="nl-NL"/>
+              </w:rPr>
+              <w:tab/>
+            </w:r>
+            <w:r>
+              <w:rPr>
+                <w:rStyle w:val="Lienhypertexte"/>
+                <w:rFonts w:ascii="Times New Roman" w:hAnsi="Times New Roman" w:cs="Times New Roman"/>
+                <w:b/>
+                <w:bCs/>
+                <w:noProof/>
+              </w:rPr>
+              <w:t>Justification de la recherche</w:t>
+            </w:r>
+            <w:r>
+              <w:rPr>
+                <w:noProof/>
+                <w:webHidden/>
+              </w:rPr>
+              <w:tab/>
+            </w:r>
+            <w:r>
+              <w:rPr>
+                <w:noProof/>
+                <w:webHidden/>
+              </w:rPr>
+              <w:fldChar w:fldCharType="begin"/>
+            </w:r>
+            <w:r>
+              <w:rPr>
+                <w:noProof/>
+                <w:webHidden/>
+              </w:rPr>
+              <w:instrText xml:space="preserve"> PAGEREF _Toc163923383 \h </w:instrText>
+            </w:r>
+            <w:r>
+              <w:rPr>
+                <w:noProof/>
+                <w:webHidden/>
+              </w:rPr>
+            </w:r>
+            <w:r>
+              <w:rPr>
+                <w:noProof/>
+                <w:webHidden/>
+              </w:rPr>
+              <w:fldChar w:fldCharType="separate"/>
+            </w:r>
+            <w:r>
+              <w:rPr>
+                <w:noProof/>
+                <w:webHidden/>
+              </w:rPr>
+              <w:t>11</w:t>
+            </w:r>
+            <w:r>
+              <w:rPr>
+                <w:noProof/>
+                <w:webHidden/>
+              </w:rPr>
+              <w:fldChar w:fldCharType="end"/>
+            </w:r>
+          </w:hyperlink>
+        </w:p>
+        <w:p>
+          <w:pPr>
+            <w:pStyle w:val="TM2"/>
+            <w:tabs>
+              <w:tab w:val="left" w:pos="660"/>
+              <w:tab w:val="right" w:leader="dot" w:pos="9062"/>
+            </w:tabs>
+            <w:rPr>
+              <w:rFonts w:eastAsiaTheme="minorEastAsia"/>
+              <w:noProof/>
+              <w:lang w:val="nl-NL" w:eastAsia="nl-NL"/>
+            </w:rPr>
+          </w:pPr>
+          <w:hyperlink w:anchor="_Toc163923384" w:history="1">
+            <w:r>
+              <w:rPr>
+                <w:rStyle w:val="Lienhypertexte"/>
+                <w:rFonts w:ascii="Times New Roman" w:hAnsi="Times New Roman" w:cs="Times New Roman"/>
+                <w:b/>
+                <w:bCs/>
+                <w:noProof/>
+              </w:rPr>
+              <w:t>6.</w:t>
+            </w:r>
+            <w:r>
+              <w:rPr>
+                <w:rFonts w:eastAsiaTheme="minorEastAsia"/>
+                <w:noProof/>
+                <w:lang w:val="nl-NL" w:eastAsia="nl-NL"/>
+              </w:rPr>
+              <w:tab/>
+            </w:r>
+            <w:r>
+              <w:rPr>
+                <w:rStyle w:val="Lienhypertexte"/>
+                <w:rFonts w:ascii="Times New Roman" w:hAnsi="Times New Roman" w:cs="Times New Roman"/>
+                <w:b/>
+                <w:bCs/>
+                <w:noProof/>
+              </w:rPr>
+              <w:t>Délimitation de la recherche</w:t>
+            </w:r>
+            <w:r>
+              <w:rPr>
+                <w:noProof/>
+                <w:webHidden/>
+              </w:rPr>
+              <w:tab/>
+            </w:r>
+            <w:r>
+              <w:rPr>
+                <w:noProof/>
+                <w:webHidden/>
+              </w:rPr>
+              <w:fldChar w:fldCharType="begin"/>
+            </w:r>
+            <w:r>
+              <w:rPr>
+                <w:noProof/>
+                <w:webHidden/>
+              </w:rPr>
+              <w:instrText xml:space="preserve"> PAGEREF _Toc163923384 \h </w:instrText>
+            </w:r>
+            <w:r>
+              <w:rPr>
+                <w:noProof/>
+                <w:webHidden/>
+              </w:rPr>
+            </w:r>
+            <w:r>
+              <w:rPr>
+                <w:noProof/>
+                <w:webHidden/>
+              </w:rPr>
+              <w:fldChar w:fldCharType="separate"/>
+            </w:r>
+            <w:r>
+              <w:rPr>
+                <w:noProof/>
+                <w:webHidden/>
+              </w:rPr>
+              <w:t>11</w:t>
             </w:r>
             <w:r>
               <w:rPr>
@@ -3423,100 +3886,29 @@
     </w:p>
     <w:p>
       <w:pPr>
-        <w:rPr>
-          <w:rFonts w:ascii="Times-Roman" w:hAnsi="Times-Roman" w:cs="Times-Roman"/>
-          <w:b/>
-          <w:bCs/>
+        <w:pStyle w:val="Titre1"/>
+        <w:rPr>
+          <w:rFonts w:ascii="Times-Roman" w:eastAsiaTheme="minorHAnsi" w:hAnsi="Times-Roman" w:cs="Times-Roman"/>
+          <w:b/>
+          <w:bCs/>
+          <w:color w:val="auto"/>
           <w:kern w:val="0"/>
           <w:sz w:val="36"/>
           <w:szCs w:val="36"/>
         </w:rPr>
       </w:pPr>
-    </w:p>
-    <w:p>
-      <w:pPr>
-        <w:rPr>
-          <w:rFonts w:ascii="Times-Roman" w:hAnsi="Times-Roman" w:cs="Times-Roman"/>
-          <w:b/>
-          <w:bCs/>
+      <w:bookmarkStart w:id="0" w:name="_Toc163923372"/>
+      <w:r>
+        <w:rPr>
+          <w:rFonts w:ascii="Times-Roman" w:eastAsiaTheme="minorHAnsi" w:hAnsi="Times-Roman" w:cs="Times-Roman"/>
+          <w:b/>
+          <w:bCs/>
+          <w:color w:val="auto"/>
           <w:kern w:val="0"/>
           <w:sz w:val="36"/>
           <w:szCs w:val="36"/>
         </w:rPr>
-      </w:pPr>
-    </w:p>
-    <w:p>
-      <w:pPr>
-        <w:rPr>
-          <w:rFonts w:ascii="Times-Roman" w:hAnsi="Times-Roman" w:cs="Times-Roman"/>
-          <w:b/>
-          <w:bCs/>
-          <w:kern w:val="0"/>
-          <w:sz w:val="36"/>
-          <w:szCs w:val="36"/>
-        </w:rPr>
-      </w:pPr>
-    </w:p>
-    <w:p>
-      <w:pPr>
-        <w:rPr>
-          <w:rFonts w:ascii="Times-Roman" w:hAnsi="Times-Roman" w:cs="Times-Roman"/>
-          <w:b/>
-          <w:bCs/>
-          <w:kern w:val="0"/>
-          <w:sz w:val="36"/>
-          <w:szCs w:val="36"/>
-        </w:rPr>
-      </w:pPr>
-    </w:p>
-    <w:p>
-      <w:pPr>
-        <w:rPr>
-          <w:rFonts w:ascii="Times-Roman" w:hAnsi="Times-Roman" w:cs="Times-Roman"/>
-          <w:b/>
-          <w:bCs/>
-          <w:kern w:val="0"/>
-          <w:sz w:val="36"/>
-          <w:szCs w:val="36"/>
-        </w:rPr>
-      </w:pPr>
-    </w:p>
-    <w:p>
-      <w:pPr>
-        <w:rPr>
-          <w:rFonts w:ascii="Times-Roman" w:hAnsi="Times-Roman" w:cs="Times-Roman"/>
-          <w:b/>
-          <w:bCs/>
-          <w:kern w:val="0"/>
-          <w:sz w:val="36"/>
-          <w:szCs w:val="36"/>
-        </w:rPr>
-      </w:pPr>
-    </w:p>
-    <w:p>
-      <w:pPr>
-        <w:pStyle w:val="Titre1"/>
-        <w:rPr>
-          <w:rFonts w:ascii="Times-Roman" w:eastAsiaTheme="minorHAnsi" w:hAnsi="Times-Roman" w:cs="Times-Roman"/>
-          <w:b/>
-          <w:bCs/>
-          <w:color w:val="auto"/>
-          <w:kern w:val="0"/>
-          <w:sz w:val="36"/>
-          <w:szCs w:val="36"/>
-        </w:rPr>
-      </w:pPr>
-      <w:bookmarkStart w:id="0" w:name="_Toc163901691"/>
-      <w:r>
-        <w:rPr>
-          <w:rFonts w:ascii="Times-Roman" w:eastAsiaTheme="minorHAnsi" w:hAnsi="Times-Roman" w:cs="Times-Roman"/>
-          <w:b/>
-          <w:bCs/>
-          <w:color w:val="auto"/>
-          <w:kern w:val="0"/>
-          <w:sz w:val="36"/>
-          <w:szCs w:val="36"/>
-        </w:rPr>
+        <w:lastRenderedPageBreak/>
         <w:t>INTRODUCTION</w:t>
       </w:r>
       <w:r>
@@ -3562,7 +3954,7 @@
           <w:szCs w:val="32"/>
         </w:rPr>
       </w:pPr>
-      <w:bookmarkStart w:id="1" w:name="_Toc163901692"/>
+      <w:bookmarkStart w:id="1" w:name="_Toc163923373"/>
       <w:r>
         <w:rPr>
           <w:rFonts w:ascii="Times New Roman" w:eastAsiaTheme="minorHAnsi" w:hAnsi="Times New Roman" w:cs="Times New Roman"/>
@@ -3617,27 +4009,7 @@
           <w:szCs w:val="24"/>
           <w:lang w:val="fr-CA"/>
         </w:rPr>
-        <w:t xml:space="preserve"> par l'évolution constante des technologies de l'information et de la communication. Cette révolution numérique a engendré un changement radical dans la manière dont les entreprises interagissent avec leurs clients, promeuvent leurs produits et services, et construisent leurs </w:t>
-      </w:r>
-      <w:r>
-        <w:rPr>
-          <w:rFonts w:ascii="Times New Roman" w:hAnsi="Times New Roman" w:cs="Times New Roman"/>
-          <w:kern w:val="0"/>
-          <w:sz w:val="24"/>
-          <w:szCs w:val="24"/>
-          <w:lang w:val="fr-CA"/>
-        </w:rPr>
-        <w:t>marques. L’intelligence</w:t>
-      </w:r>
-      <w:r>
-        <w:rPr>
-          <w:rFonts w:ascii="Times New Roman" w:hAnsi="Times New Roman" w:cs="Times New Roman"/>
-          <w:kern w:val="0"/>
-          <w:sz w:val="24"/>
-          <w:szCs w:val="24"/>
-          <w:lang w:val="fr-CA"/>
-        </w:rPr>
-        <w:t xml:space="preserve"> artificielle (IA) émerge comme l'un des moteurs clés de cette transformation, offrant des capacités révolutionnaires qui redéfinissent les limites du possible en matière de marketing digital. L'IA permet aux entreprises de traiter et d'analyser d'énormes volumes de données de manière rapide et efficace, offrant des insights précieux pour comprendre les comportements des consommateurs, prévoir les tendances du marché et personnaliser les expériences client.</w:t>
+        <w:t xml:space="preserve"> par l'évolution constante des technologies de l'information et de la communication. Cette révolution numérique a engendré un changement radical dans la manière dont les entreprises interagissent avec leurs clients, promeuvent leurs produits et services, et construisent leurs marques. L’intelligence artificielle (IA) émerge comme l'un des moteurs clés de cette transformation, offrant des capacités révolutionnaires qui redéfinissent les limites du possible en matière de marketing digital. L'IA permet aux entreprises de traiter et d'analyser d'énormes volumes de données de manière rapide et efficace, offrant des insights précieux pour comprendre les comportements des consommateurs, prévoir les tendances du marché et personnaliser les expériences client.</w:t>
       </w:r>
     </w:p>
     <w:p>
@@ -3737,18 +4109,7 @@
           <w:szCs w:val="24"/>
           <w:lang w:val="fr-CA"/>
         </w:rPr>
-        <w:t xml:space="preserve"> ce contexte dynamique et complexe, il est crucial pour les entreprises, les professionnels du marketing et les chercheurs de comprendre pleinement l'impact de </w:t>
-      </w:r>
-      <w:r>
-        <w:rPr>
-          <w:rFonts w:ascii="Times New Roman" w:hAnsi="Times New Roman" w:cs="Times New Roman"/>
-          <w:kern w:val="0"/>
-          <w:sz w:val="24"/>
-          <w:szCs w:val="24"/>
-          <w:lang w:val="fr-CA"/>
-        </w:rPr>
-        <w:lastRenderedPageBreak/>
-        <w:t>l'IA sur le marketing digital, d'explorer ses applications potentielles, ses avantages et ses défis, et d'identifier les meilleures pratiques pour une intégration réussie de l'IA dans les stratégies marketing.</w:t>
+        <w:t xml:space="preserve"> ce contexte dynamique et complexe, il est crucial pour les entreprises, les professionnels du marketing et les chercheurs de comprendre pleinement l'impact de l'IA sur le marketing digital, d'explorer ses applications potentielles, ses avantages et ses défis, et d'identifier les meilleures pratiques pour une intégration réussie de l'IA dans les stratégies marketing.</w:t>
       </w:r>
     </w:p>
     <w:p>
@@ -3788,6 +4149,7 @@
           <w:szCs w:val="24"/>
           <w:lang w:val="fr-CA"/>
         </w:rPr>
+        <w:lastRenderedPageBreak/>
         <w:t>Cette recherche vise à explorer ces aspects cruciaux, fournissant une analyse approfondie de l'impact de l'intelligence artificielle sur la révolution du marketing digital, et offrant des insights précieux pour naviguer dans ce paysage marketing en constante évolution.</w:t>
       </w:r>
     </w:p>
@@ -3835,7 +4197,7 @@
           <w:szCs w:val="32"/>
         </w:rPr>
       </w:pPr>
-      <w:bookmarkStart w:id="2" w:name="_Toc163901693"/>
+      <w:bookmarkStart w:id="2" w:name="_Toc163923374"/>
       <w:r>
         <w:rPr>
           <w:rFonts w:ascii="Times New Roman" w:eastAsiaTheme="minorHAnsi" w:hAnsi="Times New Roman" w:cs="Times New Roman"/>
@@ -3866,7 +4228,7 @@
           <w:szCs w:val="26"/>
         </w:rPr>
       </w:pPr>
-      <w:bookmarkStart w:id="3" w:name="_Toc163901694"/>
+      <w:bookmarkStart w:id="3" w:name="_Toc163923375"/>
       <w:r>
         <w:rPr>
           <w:rFonts w:ascii="Times-Roman" w:eastAsiaTheme="minorHAnsi" w:hAnsi="Times-Roman" w:cs="Times-Roman"/>
@@ -4012,8 +4374,17 @@
           <w:sz w:val="24"/>
           <w:szCs w:val="24"/>
         </w:rPr>
+        <w:t xml:space="preserve">Troisièmement, l'adoption rapide de l'IA dans le marketing digital crée également des défis en termes de compétences et de formation. Les professionnels du marketing doivent acquérir de nouvelles compétences et s'adapter à un environnement en constante évolution pour tirer pleinement parti des avantages de l'IA. Comment les </w:t>
+      </w:r>
+      <w:r>
+        <w:rPr>
+          <w:rFonts w:ascii="Times-Roman" w:hAnsi="Times-Roman" w:cs="Times-Roman"/>
+          <w:kern w:val="0"/>
+          <w:sz w:val="24"/>
+          <w:szCs w:val="24"/>
+        </w:rPr>
         <w:lastRenderedPageBreak/>
-        <w:t>Troisièmement, l'adoption rapide de l'IA dans le marketing digital crée également des défis en termes de compétences et de formation. Les professionnels du marketing doivent acquérir de nouvelles compétences et s'adapter à un environnement en constante évolution pour tirer pleinement parti des avantages de l'IA. Comment les entreprises peuvent-elles former et préparer leurs équipes à l'utilisation efficace de l'IA dans le marketing digital ?</w:t>
+        <w:t>entreprises peuvent-elles former et préparer leurs équipes à l'utilisation efficace de l'IA dans le marketing digital ?</w:t>
       </w:r>
     </w:p>
     <w:p>
@@ -4122,7 +4493,7 @@
           <w:szCs w:val="26"/>
         </w:rPr>
       </w:pPr>
-      <w:bookmarkStart w:id="4" w:name="_Toc163901695"/>
+      <w:bookmarkStart w:id="4" w:name="_Toc163923376"/>
       <w:r>
         <w:rPr>
           <w:rFonts w:ascii="Times-Roman" w:eastAsiaTheme="minorHAnsi" w:hAnsi="Times-Roman" w:cs="Times-Roman"/>
@@ -4274,7 +4645,6 @@
           <w:sz w:val="24"/>
           <w:szCs w:val="24"/>
         </w:rPr>
-        <w:lastRenderedPageBreak/>
         <w:t>Cette question cherche à identifier les bénéfices potentiels de l'IA pour les entreprises, tels que l'optimisation des performances marketing et l'amélioration de l'engagement client, ainsi que les obstacles et les défis associés, tels que les questions éthiques, les risques de sécurité des données et les compétences requises</w:t>
       </w:r>
       <w:r>
@@ -4314,6 +4684,7 @@
           <w:sz w:val="24"/>
           <w:szCs w:val="24"/>
         </w:rPr>
+        <w:lastRenderedPageBreak/>
         <w:t>Comment les entreprises peuvent-elles maximiser les bénéfices de l'IA tout en minimisant les risques et les défis ?</w:t>
       </w:r>
     </w:p>
@@ -4506,34 +4877,6 @@
     </w:p>
     <w:p>
       <w:pPr>
-        <w:pStyle w:val="Paragraphedeliste"/>
-        <w:spacing w:line="360" w:lineRule="auto"/>
-        <w:ind w:left="1870"/>
-        <w:jc w:val="both"/>
-        <w:rPr>
-          <w:rFonts w:ascii="Times-Roman" w:hAnsi="Times-Roman" w:cs="Times-Roman"/>
-          <w:kern w:val="0"/>
-          <w:sz w:val="24"/>
-          <w:szCs w:val="24"/>
-        </w:rPr>
-      </w:pPr>
-    </w:p>
-    <w:p>
-      <w:pPr>
-        <w:pStyle w:val="Paragraphedeliste"/>
-        <w:spacing w:line="360" w:lineRule="auto"/>
-        <w:ind w:left="1870"/>
-        <w:jc w:val="both"/>
-        <w:rPr>
-          <w:rFonts w:ascii="Times-Roman" w:hAnsi="Times-Roman" w:cs="Times-Roman"/>
-          <w:kern w:val="0"/>
-          <w:sz w:val="24"/>
-          <w:szCs w:val="24"/>
-        </w:rPr>
-      </w:pPr>
-    </w:p>
-    <w:p>
-      <w:pPr>
         <w:pStyle w:val="Titre2"/>
         <w:numPr>
           <w:ilvl w:val="0"/>
@@ -4548,7 +4891,7 @@
           <w:szCs w:val="32"/>
         </w:rPr>
       </w:pPr>
-      <w:bookmarkStart w:id="5" w:name="_Toc163901696"/>
+      <w:bookmarkStart w:id="5" w:name="_Toc163923377"/>
       <w:r>
         <w:rPr>
           <w:rFonts w:ascii="Times New Roman" w:eastAsiaTheme="minorHAnsi" w:hAnsi="Times New Roman" w:cs="Times New Roman"/>
@@ -4557,7 +4900,6 @@
           <w:sz w:val="32"/>
           <w:szCs w:val="32"/>
         </w:rPr>
-        <w:lastRenderedPageBreak/>
         <w:t>Hypothèses de recherche</w:t>
       </w:r>
       <w:bookmarkEnd w:id="5"/>
@@ -4569,6 +4911,7 @@
           <w:ilvl w:val="1"/>
           <w:numId w:val="9"/>
         </w:numPr>
+        <w:spacing w:line="480" w:lineRule="auto"/>
         <w:rPr>
           <w:rFonts w:ascii="Times-Roman" w:eastAsiaTheme="minorHAnsi" w:hAnsi="Times-Roman" w:cs="Times-Roman"/>
           <w:b/>
@@ -4579,7 +4922,7 @@
           <w:szCs w:val="26"/>
         </w:rPr>
       </w:pPr>
-      <w:bookmarkStart w:id="6" w:name="_Toc163901697"/>
+      <w:bookmarkStart w:id="6" w:name="_Toc163923378"/>
       <w:r>
         <w:rPr>
           <w:rFonts w:ascii="Times-Roman" w:eastAsiaTheme="minorHAnsi" w:hAnsi="Times-Roman" w:cs="Times-Roman"/>
@@ -4594,7 +4937,54 @@
       </w:r>
       <w:bookmarkEnd w:id="6"/>
     </w:p>
-    <w:p/>
+    <w:p>
+      <w:pPr>
+        <w:spacing w:line="360" w:lineRule="auto"/>
+        <w:jc w:val="both"/>
+        <w:rPr>
+          <w:rFonts w:ascii="Times-Roman" w:hAnsi="Times-Roman" w:cs="Times-Roman"/>
+          <w:kern w:val="0"/>
+          <w:sz w:val="24"/>
+          <w:szCs w:val="24"/>
+        </w:rPr>
+      </w:pPr>
+      <w:r>
+        <w:rPr>
+          <w:rFonts w:ascii="Times-Roman" w:hAnsi="Times-Roman" w:cs="Times-Roman"/>
+          <w:kern w:val="0"/>
+          <w:sz w:val="24"/>
+          <w:szCs w:val="24"/>
+        </w:rPr>
+        <w:t xml:space="preserve">L'intégration efficace de l'intelligence artificielle (IA) dans les stratégies de marketing digital a un impact significatif sur l'optimisation des performances marketing des entreprises, en améliorant la segmentation des publics cibles, en renforçant l'engagement client </w:t>
+      </w:r>
+      <w:r>
+        <w:rPr>
+          <w:rFonts w:ascii="Times-Roman" w:hAnsi="Times-Roman" w:cs="Times-Roman"/>
+          <w:kern w:val="0"/>
+          <w:sz w:val="24"/>
+          <w:szCs w:val="24"/>
+        </w:rPr>
+        <w:t>,</w:t>
+      </w:r>
+      <w:r>
+        <w:rPr>
+          <w:rFonts w:ascii="Times-Roman" w:hAnsi="Times-Roman" w:cs="Times-Roman"/>
+          <w:kern w:val="0"/>
+          <w:sz w:val="24"/>
+          <w:szCs w:val="24"/>
+        </w:rPr>
+        <w:t xml:space="preserve"> en augmentant la pertinence et l'efficacité des campagnes marketing</w:t>
+      </w:r>
+      <w:r>
+        <w:rPr>
+          <w:rFonts w:ascii="Times-Roman" w:hAnsi="Times-Roman" w:cs="Times-Roman"/>
+          <w:kern w:val="0"/>
+          <w:sz w:val="24"/>
+          <w:szCs w:val="24"/>
+        </w:rPr>
+        <w:t xml:space="preserve"> et en aidant les entreprises dans leur prise de décision grâce au KPI et l’analyse prédictive.</w:t>
+      </w:r>
+    </w:p>
     <w:p>
       <w:pPr>
         <w:pStyle w:val="Titre3"/>
@@ -4602,6 +4992,7 @@
           <w:ilvl w:val="1"/>
           <w:numId w:val="9"/>
         </w:numPr>
+        <w:spacing w:line="480" w:lineRule="auto"/>
         <w:rPr>
           <w:rFonts w:ascii="Times-Roman" w:eastAsiaTheme="minorHAnsi" w:hAnsi="Times-Roman" w:cs="Times-Roman"/>
           <w:b/>
@@ -4612,7 +5003,7 @@
           <w:szCs w:val="26"/>
         </w:rPr>
       </w:pPr>
-      <w:bookmarkStart w:id="7" w:name="_Toc163901698"/>
+      <w:bookmarkStart w:id="7" w:name="_Toc163923379"/>
       <w:r>
         <w:rPr>
           <w:rFonts w:ascii="Times-Roman" w:eastAsiaTheme="minorHAnsi" w:hAnsi="Times-Roman" w:cs="Times-Roman"/>
@@ -4623,29 +5014,83 @@
           <w:sz w:val="26"/>
           <w:szCs w:val="26"/>
         </w:rPr>
+        <w:lastRenderedPageBreak/>
         <w:t>Hypothèses spécifiques</w:t>
       </w:r>
       <w:bookmarkEnd w:id="7"/>
     </w:p>
     <w:p>
       <w:pPr>
+        <w:spacing w:line="360" w:lineRule="auto"/>
+        <w:rPr>
+          <w:rFonts w:ascii="Times-Roman" w:hAnsi="Times-Roman" w:cs="Times-Roman"/>
+          <w:kern w:val="0"/>
+          <w:sz w:val="24"/>
+          <w:szCs w:val="24"/>
+        </w:rPr>
+      </w:pPr>
+      <w:r>
+        <w:rPr>
+          <w:rFonts w:ascii="Times-Roman" w:hAnsi="Times-Roman" w:cs="Times-Roman"/>
+          <w:kern w:val="0"/>
+          <w:sz w:val="24"/>
+          <w:szCs w:val="24"/>
+        </w:rPr>
+        <w:t>Pour approfondir notre compréhension de l'impact de l'intelligence artificielle dans le marketing digital, nous formulons les hypothèses spécifiques suivantes qui guideront notre étude :</w:t>
+      </w:r>
+    </w:p>
+    <w:p>
+      <w:pPr>
+        <w:pStyle w:val="Paragraphedeliste"/>
+        <w:numPr>
+          <w:ilvl w:val="0"/>
+          <w:numId w:val="10"/>
+        </w:numPr>
+        <w:spacing w:line="360" w:lineRule="auto"/>
         <w:jc w:val="both"/>
-      </w:pPr>
-      <w:r>
-        <w:rPr>
-          <w:rFonts w:ascii="Times-Roman" w:hAnsi="Times-Roman" w:cs="Times-Roman"/>
-          <w:kern w:val="0"/>
-          <w:sz w:val="24"/>
-          <w:szCs w:val="24"/>
-        </w:rPr>
-        <w:t xml:space="preserve">                   </w:t>
+        <w:rPr>
+          <w:rFonts w:ascii="Times-Roman" w:hAnsi="Times-Roman" w:cs="Times-Roman"/>
+          <w:kern w:val="0"/>
+          <w:sz w:val="24"/>
+          <w:szCs w:val="24"/>
+        </w:rPr>
+      </w:pPr>
+      <w:r>
+        <w:rPr>
+          <w:rFonts w:ascii="Times-Roman" w:hAnsi="Times-Roman" w:cs="Times-Roman"/>
+          <w:b/>
+          <w:bCs/>
+          <w:kern w:val="0"/>
+          <w:sz w:val="24"/>
+          <w:szCs w:val="24"/>
+        </w:rPr>
+        <w:t>Segmentation des</w:t>
+      </w:r>
+      <w:r>
+        <w:rPr>
+          <w:rFonts w:ascii="Times-Roman" w:hAnsi="Times-Roman" w:cs="Times-Roman"/>
+          <w:b/>
+          <w:bCs/>
+          <w:kern w:val="0"/>
+          <w:sz w:val="24"/>
+          <w:szCs w:val="24"/>
+        </w:rPr>
+        <w:t xml:space="preserve"> publics cibles</w:t>
+      </w:r>
+      <w:r>
+        <w:rPr>
+          <w:rFonts w:ascii="Times-Roman" w:hAnsi="Times-Roman" w:cs="Times-Roman"/>
+          <w:kern w:val="0"/>
+          <w:sz w:val="24"/>
+          <w:szCs w:val="24"/>
+        </w:rPr>
+        <w:t>: L'utilisation de l'IA dans le marketing digital permet une segmentation plus précise et dynamique des audiences, conduisant à des campagnes marketing plus ciblées et efficaces.</w:t>
       </w:r>
     </w:p>
     <w:p>
       <w:pPr>
         <w:pStyle w:val="Paragraphedeliste"/>
         <w:spacing w:line="360" w:lineRule="auto"/>
-        <w:ind w:left="1870"/>
         <w:jc w:val="both"/>
         <w:rPr>
           <w:rFonts w:ascii="Times-Roman" w:hAnsi="Times-Roman" w:cs="Times-Roman"/>
@@ -4654,6 +5099,1254 @@
           <w:szCs w:val="24"/>
         </w:rPr>
       </w:pPr>
+    </w:p>
+    <w:p>
+      <w:pPr>
+        <w:pStyle w:val="Paragraphedeliste"/>
+        <w:numPr>
+          <w:ilvl w:val="0"/>
+          <w:numId w:val="10"/>
+        </w:numPr>
+        <w:spacing w:line="360" w:lineRule="auto"/>
+        <w:jc w:val="both"/>
+        <w:rPr>
+          <w:rFonts w:ascii="Times-Roman" w:hAnsi="Times-Roman" w:cs="Times-Roman"/>
+          <w:kern w:val="0"/>
+          <w:sz w:val="24"/>
+          <w:szCs w:val="24"/>
+        </w:rPr>
+      </w:pPr>
+      <w:r>
+        <w:rPr>
+          <w:rFonts w:ascii="Times-Roman" w:hAnsi="Times-Roman" w:cs="Times-Roman"/>
+          <w:b/>
+          <w:bCs/>
+          <w:kern w:val="0"/>
+          <w:sz w:val="24"/>
+          <w:szCs w:val="24"/>
+        </w:rPr>
+        <w:t>Automatisation des processus</w:t>
+      </w:r>
+      <w:r>
+        <w:rPr>
+          <w:rFonts w:ascii="Times-Roman" w:hAnsi="Times-Roman" w:cs="Times-Roman"/>
+          <w:kern w:val="0"/>
+          <w:sz w:val="24"/>
+          <w:szCs w:val="24"/>
+        </w:rPr>
+        <w:t>: L'automatisation des tâches marketing grâce à l'IA améliore l'efficacité opérationnelle en réduisant les erreurs humaines et en optimisant le temps et les ressources, tout en permettant une réactivité accrue aux changements du marché.</w:t>
+      </w:r>
+    </w:p>
+    <w:p>
+      <w:pPr>
+        <w:pStyle w:val="Paragraphedeliste"/>
+        <w:spacing w:line="360" w:lineRule="auto"/>
+        <w:rPr>
+          <w:rFonts w:ascii="Times-Roman" w:hAnsi="Times-Roman" w:cs="Times-Roman"/>
+          <w:kern w:val="0"/>
+          <w:sz w:val="24"/>
+          <w:szCs w:val="24"/>
+        </w:rPr>
+      </w:pPr>
+    </w:p>
+    <w:p>
+      <w:pPr>
+        <w:pStyle w:val="Paragraphedeliste"/>
+        <w:numPr>
+          <w:ilvl w:val="0"/>
+          <w:numId w:val="10"/>
+        </w:numPr>
+        <w:spacing w:line="360" w:lineRule="auto"/>
+        <w:jc w:val="both"/>
+        <w:rPr>
+          <w:rFonts w:ascii="Times-Roman" w:hAnsi="Times-Roman" w:cs="Times-Roman"/>
+          <w:kern w:val="0"/>
+          <w:sz w:val="24"/>
+          <w:szCs w:val="24"/>
+        </w:rPr>
+      </w:pPr>
+      <w:r>
+        <w:rPr>
+          <w:rFonts w:ascii="Times-Roman" w:hAnsi="Times-Roman" w:cs="Times-Roman"/>
+          <w:b/>
+          <w:bCs/>
+          <w:kern w:val="0"/>
+          <w:sz w:val="24"/>
+          <w:szCs w:val="24"/>
+        </w:rPr>
+        <w:t>Personnalisation des expériences client</w:t>
+      </w:r>
+      <w:r>
+        <w:rPr>
+          <w:rFonts w:ascii="Times-Roman" w:hAnsi="Times-Roman" w:cs="Times-Roman"/>
+          <w:kern w:val="0"/>
+          <w:sz w:val="24"/>
+          <w:szCs w:val="24"/>
+        </w:rPr>
+        <w:t>: L'intégration de l'IA dans le marketing digital facilite la personnalisation des expériences client à grande échelle, augmentant ainsi l'engagement et la satisfaction des clients tout au long de leur parcours.</w:t>
+      </w:r>
+    </w:p>
+    <w:p>
+      <w:pPr>
+        <w:pStyle w:val="Paragraphedeliste"/>
+        <w:rPr>
+          <w:rFonts w:ascii="Times-Roman" w:hAnsi="Times-Roman" w:cs="Times-Roman"/>
+          <w:kern w:val="0"/>
+          <w:sz w:val="24"/>
+          <w:szCs w:val="24"/>
+        </w:rPr>
+      </w:pPr>
+    </w:p>
+    <w:p>
+      <w:pPr>
+        <w:pStyle w:val="Paragraphedeliste"/>
+        <w:numPr>
+          <w:ilvl w:val="0"/>
+          <w:numId w:val="10"/>
+        </w:numPr>
+        <w:spacing w:line="360" w:lineRule="auto"/>
+        <w:jc w:val="both"/>
+        <w:rPr>
+          <w:rFonts w:ascii="Times-Roman" w:hAnsi="Times-Roman" w:cs="Times-Roman"/>
+          <w:kern w:val="0"/>
+          <w:sz w:val="24"/>
+          <w:szCs w:val="24"/>
+        </w:rPr>
+      </w:pPr>
+      <w:r>
+        <w:rPr>
+          <w:rFonts w:ascii="Times-Roman" w:hAnsi="Times-Roman" w:cs="Times-Roman"/>
+          <w:b/>
+          <w:bCs/>
+          <w:kern w:val="0"/>
+          <w:sz w:val="24"/>
+          <w:szCs w:val="24"/>
+        </w:rPr>
+        <w:t>Prédiction des tendances</w:t>
+      </w:r>
+      <w:r>
+        <w:rPr>
+          <w:rFonts w:ascii="Times-Roman" w:hAnsi="Times-Roman" w:cs="Times-Roman"/>
+          <w:kern w:val="0"/>
+          <w:sz w:val="24"/>
+          <w:szCs w:val="24"/>
+        </w:rPr>
+        <w:t>: L'exploitation des capacités prédictives de l'IA permet aux entreprises d'anticiper les tendances du marché et d'ajuster proactivement leurs stratégies marketing pour rester compétitives</w:t>
+      </w:r>
+    </w:p>
+    <w:p>
+      <w:pPr>
+        <w:pStyle w:val="Paragraphedeliste"/>
+        <w:spacing w:line="360" w:lineRule="auto"/>
+        <w:jc w:val="both"/>
+        <w:rPr>
+          <w:rFonts w:ascii="Times-Roman" w:hAnsi="Times-Roman" w:cs="Times-Roman"/>
+          <w:kern w:val="0"/>
+          <w:sz w:val="24"/>
+          <w:szCs w:val="24"/>
+        </w:rPr>
+      </w:pPr>
+    </w:p>
+    <w:p>
+      <w:pPr>
+        <w:pStyle w:val="Paragraphedeliste"/>
+        <w:numPr>
+          <w:ilvl w:val="0"/>
+          <w:numId w:val="10"/>
+        </w:numPr>
+        <w:spacing w:line="360" w:lineRule="auto"/>
+        <w:jc w:val="both"/>
+      </w:pPr>
+      <w:r>
+        <w:rPr>
+          <w:rFonts w:ascii="Times-Roman" w:hAnsi="Times-Roman" w:cs="Times-Roman"/>
+          <w:b/>
+          <w:bCs/>
+          <w:kern w:val="0"/>
+          <w:sz w:val="24"/>
+          <w:szCs w:val="24"/>
+        </w:rPr>
+        <w:t>Performance globale des campagnes</w:t>
+      </w:r>
+      <w:r>
+        <w:rPr>
+          <w:rFonts w:ascii="Times-Roman" w:hAnsi="Times-Roman" w:cs="Times-Roman"/>
+          <w:kern w:val="0"/>
+          <w:sz w:val="24"/>
+          <w:szCs w:val="24"/>
+        </w:rPr>
+        <w:t>: L'intégration efficace de l'IA dans les stratégies de marketing digital entraîne une amélioration significative des KPIs marketing, tels le taux de conversion et la fidélisation des clients.</w:t>
+      </w:r>
+      <w:r>
+        <w:rPr>
+          <w:rFonts w:ascii="Times-Roman" w:hAnsi="Times-Roman" w:cs="Times-Roman"/>
+          <w:kern w:val="0"/>
+          <w:sz w:val="24"/>
+          <w:szCs w:val="24"/>
+        </w:rPr>
+        <w:t xml:space="preserve">     </w:t>
+      </w:r>
+    </w:p>
+    <w:p>
+      <w:pPr>
+        <w:pStyle w:val="Paragraphedeliste"/>
+      </w:pPr>
+    </w:p>
+    <w:p>
+      <w:pPr>
+        <w:pStyle w:val="Paragraphedeliste"/>
+        <w:spacing w:line="360" w:lineRule="auto"/>
+        <w:jc w:val="both"/>
+      </w:pPr>
+    </w:p>
+    <w:p>
+      <w:pPr>
+        <w:pStyle w:val="Titre2"/>
+        <w:numPr>
+          <w:ilvl w:val="0"/>
+          <w:numId w:val="13"/>
+        </w:numPr>
+        <w:spacing w:line="480" w:lineRule="auto"/>
+        <w:rPr>
+          <w:rFonts w:ascii="Times New Roman" w:eastAsiaTheme="minorHAnsi" w:hAnsi="Times New Roman" w:cs="Times New Roman"/>
+          <w:b/>
+          <w:bCs/>
+          <w:sz w:val="32"/>
+          <w:szCs w:val="32"/>
+        </w:rPr>
+      </w:pPr>
+      <w:bookmarkStart w:id="8" w:name="_Toc163923380"/>
+      <w:r>
+        <w:rPr>
+          <w:rFonts w:ascii="Times New Roman" w:eastAsiaTheme="minorHAnsi" w:hAnsi="Times New Roman" w:cs="Times New Roman"/>
+          <w:b/>
+          <w:bCs/>
+          <w:sz w:val="32"/>
+          <w:szCs w:val="32"/>
+        </w:rPr>
+        <w:t>Objectifs de recherche</w:t>
+      </w:r>
+      <w:bookmarkEnd w:id="8"/>
+    </w:p>
+    <w:p>
+      <w:pPr>
+        <w:pStyle w:val="Titre3"/>
+        <w:numPr>
+          <w:ilvl w:val="1"/>
+          <w:numId w:val="15"/>
+        </w:numPr>
+        <w:spacing w:line="480" w:lineRule="auto"/>
+        <w:rPr>
+          <w:rFonts w:ascii="Times-Roman" w:eastAsiaTheme="minorHAnsi" w:hAnsi="Times-Roman" w:cs="Times-Roman"/>
+          <w:b/>
+          <w:bCs/>
+          <w:color w:val="auto"/>
+          <w:kern w:val="0"/>
+          <w:sz w:val="26"/>
+          <w:szCs w:val="26"/>
+        </w:rPr>
+      </w:pPr>
+      <w:bookmarkStart w:id="9" w:name="_Toc163923381"/>
+      <w:r>
+        <w:rPr>
+          <w:rFonts w:ascii="Times-Roman" w:eastAsiaTheme="minorHAnsi" w:hAnsi="Times-Roman" w:cs="Times-Roman"/>
+          <w:b/>
+          <w:bCs/>
+          <w:color w:val="auto"/>
+          <w:kern w:val="0"/>
+          <w:sz w:val="26"/>
+          <w:szCs w:val="26"/>
+        </w:rPr>
+        <w:t>Objectif général</w:t>
+      </w:r>
+      <w:bookmarkEnd w:id="9"/>
+    </w:p>
+    <w:p>
+      <w:pPr>
+        <w:spacing w:line="360" w:lineRule="auto"/>
+        <w:rPr>
+          <w:rFonts w:ascii="Times-Roman" w:hAnsi="Times-Roman" w:cs="Times-Roman"/>
+          <w:kern w:val="0"/>
+          <w:sz w:val="24"/>
+          <w:szCs w:val="24"/>
+        </w:rPr>
+      </w:pPr>
+      <w:r>
+        <w:rPr>
+          <w:rFonts w:ascii="Times-Roman" w:hAnsi="Times-Roman" w:cs="Times-Roman"/>
+          <w:kern w:val="0"/>
+          <w:sz w:val="24"/>
+          <w:szCs w:val="24"/>
+        </w:rPr>
+        <w:t xml:space="preserve">L'objectif général de cette recherche est d'analyser l'impact de l'intelligence artificielle sur la révolution du marketing digital, en explorant ses implications, ses avantages et ses défis pour les entreprises et les professionnels du marketing, tout en mettant l'accent sur les stratégies </w:t>
+      </w:r>
+      <w:r>
+        <w:rPr>
+          <w:rFonts w:ascii="Times-Roman" w:hAnsi="Times-Roman" w:cs="Times-Roman"/>
+          <w:kern w:val="0"/>
+          <w:sz w:val="24"/>
+          <w:szCs w:val="24"/>
+        </w:rPr>
+        <w:lastRenderedPageBreak/>
+        <w:t>d'intégration et les meilleures pratiques pour une adoption réussie et éthique de l'IA dans les stratégies marketing</w:t>
+      </w:r>
+      <w:r>
+        <w:rPr>
+          <w:rFonts w:ascii="Times-Roman" w:hAnsi="Times-Roman" w:cs="Times-Roman"/>
+          <w:kern w:val="0"/>
+          <w:sz w:val="24"/>
+          <w:szCs w:val="24"/>
+        </w:rPr>
+        <w:t>.</w:t>
+      </w:r>
+    </w:p>
+    <w:p>
+      <w:pPr>
+        <w:rPr>
+          <w:rFonts w:ascii="Times-Roman" w:hAnsi="Times-Roman" w:cs="Times-Roman"/>
+          <w:kern w:val="0"/>
+          <w:sz w:val="24"/>
+          <w:szCs w:val="24"/>
+        </w:rPr>
+      </w:pPr>
+    </w:p>
+    <w:p>
+      <w:pPr>
+        <w:pStyle w:val="Titre3"/>
+        <w:numPr>
+          <w:ilvl w:val="1"/>
+          <w:numId w:val="16"/>
+        </w:numPr>
+        <w:spacing w:line="480" w:lineRule="auto"/>
+        <w:rPr>
+          <w:rFonts w:ascii="Times-Roman" w:eastAsiaTheme="minorHAnsi" w:hAnsi="Times-Roman" w:cs="Times-Roman"/>
+          <w:b/>
+          <w:bCs/>
+          <w:color w:val="auto"/>
+          <w:kern w:val="0"/>
+          <w:sz w:val="26"/>
+          <w:szCs w:val="26"/>
+        </w:rPr>
+      </w:pPr>
+      <w:bookmarkStart w:id="10" w:name="_Toc163923382"/>
+      <w:r>
+        <w:rPr>
+          <w:rFonts w:ascii="Times-Roman" w:eastAsiaTheme="minorHAnsi" w:hAnsi="Times-Roman" w:cs="Times-Roman"/>
+          <w:b/>
+          <w:bCs/>
+          <w:color w:val="auto"/>
+          <w:kern w:val="0"/>
+          <w:sz w:val="26"/>
+          <w:szCs w:val="26"/>
+        </w:rPr>
+        <w:t>Objectifs spécifiques</w:t>
+      </w:r>
+      <w:bookmarkEnd w:id="10"/>
+    </w:p>
+    <w:p>
+      <w:pPr>
+        <w:rPr>
+          <w:rFonts w:ascii="Times-Roman" w:hAnsi="Times-Roman" w:cs="Times-Roman"/>
+          <w:kern w:val="0"/>
+          <w:sz w:val="24"/>
+          <w:szCs w:val="24"/>
+        </w:rPr>
+      </w:pPr>
+      <w:r>
+        <w:rPr>
+          <w:rFonts w:ascii="Times-Roman" w:hAnsi="Times-Roman" w:cs="Times-Roman"/>
+          <w:kern w:val="0"/>
+          <w:sz w:val="24"/>
+          <w:szCs w:val="24"/>
+        </w:rPr>
+        <w:t>Afin de réaliser notre objectif général, cette recherche se fixe les objectifs spécifiques suivants</w:t>
+      </w:r>
+      <w:r>
+        <w:rPr>
+          <w:rFonts w:ascii="Times-Roman" w:hAnsi="Times-Roman" w:cs="Times-Roman"/>
+          <w:kern w:val="0"/>
+          <w:sz w:val="24"/>
+          <w:szCs w:val="24"/>
+        </w:rPr>
+        <w:t> </w:t>
+      </w:r>
+      <w:r>
+        <w:rPr>
+          <w:rFonts w:ascii="Times-Roman" w:hAnsi="Times-Roman" w:cs="Times-Roman"/>
+          <w:kern w:val="0"/>
+          <w:sz w:val="24"/>
+          <w:szCs w:val="24"/>
+        </w:rPr>
+        <w:t xml:space="preserve"> :</w:t>
+      </w:r>
+    </w:p>
+    <w:p>
+      <w:pPr>
+        <w:pStyle w:val="Paragraphedeliste"/>
+        <w:numPr>
+          <w:ilvl w:val="0"/>
+          <w:numId w:val="17"/>
+        </w:numPr>
+        <w:spacing w:before="240" w:line="360" w:lineRule="auto"/>
+        <w:rPr>
+          <w:rFonts w:ascii="Times-Roman" w:hAnsi="Times-Roman" w:cs="Times-Roman"/>
+          <w:kern w:val="0"/>
+          <w:sz w:val="24"/>
+          <w:szCs w:val="24"/>
+        </w:rPr>
+      </w:pPr>
+      <w:r>
+        <w:rPr>
+          <w:rFonts w:ascii="Times-Roman" w:hAnsi="Times-Roman" w:cs="Times-Roman"/>
+          <w:b/>
+          <w:bCs/>
+          <w:kern w:val="0"/>
+          <w:sz w:val="24"/>
+          <w:szCs w:val="24"/>
+        </w:rPr>
+        <w:t>Évaluer l'impact de l'IA sur les pratiques actuelles du marketing digital</w:t>
+      </w:r>
+      <w:r>
+        <w:rPr>
+          <w:rFonts w:ascii="Times-Roman" w:hAnsi="Times-Roman" w:cs="Times-Roman"/>
+          <w:kern w:val="0"/>
+          <w:sz w:val="24"/>
+          <w:szCs w:val="24"/>
+        </w:rPr>
+        <w:t>: Analyser comment l'IA modifie les stratégies, les outils et les techniques utilisés dans le marketing digital.</w:t>
+      </w:r>
+    </w:p>
+    <w:p>
+      <w:pPr>
+        <w:pStyle w:val="Paragraphedeliste"/>
+        <w:spacing w:before="240" w:line="360" w:lineRule="auto"/>
+        <w:rPr>
+          <w:rFonts w:ascii="Times-Roman" w:hAnsi="Times-Roman" w:cs="Times-Roman"/>
+          <w:kern w:val="0"/>
+          <w:sz w:val="24"/>
+          <w:szCs w:val="24"/>
+        </w:rPr>
+      </w:pPr>
+    </w:p>
+    <w:p>
+      <w:pPr>
+        <w:pStyle w:val="Paragraphedeliste"/>
+        <w:numPr>
+          <w:ilvl w:val="0"/>
+          <w:numId w:val="17"/>
+        </w:numPr>
+        <w:spacing w:line="360" w:lineRule="auto"/>
+        <w:rPr>
+          <w:rFonts w:ascii="Times-Roman" w:hAnsi="Times-Roman" w:cs="Times-Roman"/>
+          <w:kern w:val="0"/>
+          <w:sz w:val="24"/>
+          <w:szCs w:val="24"/>
+        </w:rPr>
+      </w:pPr>
+      <w:r>
+        <w:rPr>
+          <w:rFonts w:ascii="Times-Roman" w:hAnsi="Times-Roman" w:cs="Times-Roman"/>
+          <w:b/>
+          <w:bCs/>
+          <w:kern w:val="0"/>
+          <w:sz w:val="24"/>
+          <w:szCs w:val="24"/>
+        </w:rPr>
+        <w:t>Étudier les avantages de l'intégration de l'IA dans le marketing digital</w:t>
+      </w:r>
+      <w:r>
+        <w:rPr>
+          <w:rFonts w:ascii="Times-Roman" w:hAnsi="Times-Roman" w:cs="Times-Roman"/>
+          <w:kern w:val="0"/>
+          <w:sz w:val="24"/>
+          <w:szCs w:val="24"/>
+        </w:rPr>
+        <w:t>: Identifier et comprendre les bénéfices potentiels de l'IA en termes d'efficacité opérationnelle, d'engagement client et de performance des campagnes marketing.</w:t>
+      </w:r>
+    </w:p>
+    <w:p>
+      <w:pPr>
+        <w:pStyle w:val="Paragraphedeliste"/>
+        <w:rPr>
+          <w:rFonts w:ascii="Times-Roman" w:hAnsi="Times-Roman" w:cs="Times-Roman"/>
+          <w:kern w:val="0"/>
+          <w:sz w:val="24"/>
+          <w:szCs w:val="24"/>
+        </w:rPr>
+      </w:pPr>
+    </w:p>
+    <w:p>
+      <w:pPr>
+        <w:pStyle w:val="Paragraphedeliste"/>
+        <w:spacing w:line="276" w:lineRule="auto"/>
+        <w:rPr>
+          <w:rFonts w:ascii="Times-Roman" w:hAnsi="Times-Roman" w:cs="Times-Roman"/>
+          <w:kern w:val="0"/>
+          <w:sz w:val="24"/>
+          <w:szCs w:val="24"/>
+        </w:rPr>
+      </w:pPr>
+    </w:p>
+    <w:p>
+      <w:pPr>
+        <w:pStyle w:val="Paragraphedeliste"/>
+        <w:numPr>
+          <w:ilvl w:val="0"/>
+          <w:numId w:val="17"/>
+        </w:numPr>
+        <w:spacing w:line="360" w:lineRule="auto"/>
+        <w:rPr>
+          <w:rFonts w:ascii="Times-Roman" w:hAnsi="Times-Roman" w:cs="Times-Roman"/>
+          <w:kern w:val="0"/>
+          <w:sz w:val="24"/>
+          <w:szCs w:val="24"/>
+        </w:rPr>
+      </w:pPr>
+      <w:r>
+        <w:rPr>
+          <w:rFonts w:ascii="Times-Roman" w:hAnsi="Times-Roman" w:cs="Times-Roman"/>
+          <w:b/>
+          <w:bCs/>
+          <w:kern w:val="0"/>
+          <w:sz w:val="24"/>
+          <w:szCs w:val="24"/>
+        </w:rPr>
+        <w:t>Examiner les défis et les préoccupations associés à l'adoption de l'IA dans le marketing digital</w:t>
+      </w:r>
+      <w:r>
+        <w:rPr>
+          <w:rFonts w:ascii="Times-Roman" w:hAnsi="Times-Roman" w:cs="Times-Roman"/>
+          <w:kern w:val="0"/>
+          <w:sz w:val="24"/>
+          <w:szCs w:val="24"/>
+        </w:rPr>
+        <w:t>: Explorer les obstacles tels que les questions éthiques, la protection de la vie privée et les compétences requises pour une utilisation efficace de l'IA.</w:t>
+      </w:r>
+    </w:p>
+    <w:p>
+      <w:pPr>
+        <w:pStyle w:val="Paragraphedeliste"/>
+        <w:spacing w:line="360" w:lineRule="auto"/>
+        <w:rPr>
+          <w:rFonts w:ascii="Times-Roman" w:hAnsi="Times-Roman" w:cs="Times-Roman"/>
+          <w:kern w:val="0"/>
+          <w:sz w:val="24"/>
+          <w:szCs w:val="24"/>
+        </w:rPr>
+      </w:pPr>
+    </w:p>
+    <w:p>
+      <w:pPr>
+        <w:pStyle w:val="Paragraphedeliste"/>
+        <w:numPr>
+          <w:ilvl w:val="0"/>
+          <w:numId w:val="17"/>
+        </w:numPr>
+        <w:spacing w:line="360" w:lineRule="auto"/>
+        <w:rPr>
+          <w:rFonts w:ascii="Times-Roman" w:hAnsi="Times-Roman" w:cs="Times-Roman"/>
+          <w:kern w:val="0"/>
+          <w:sz w:val="24"/>
+          <w:szCs w:val="24"/>
+        </w:rPr>
+      </w:pPr>
+      <w:r>
+        <w:rPr>
+          <w:rFonts w:ascii="Times-Roman" w:hAnsi="Times-Roman" w:cs="Times-Roman"/>
+          <w:b/>
+          <w:bCs/>
+          <w:kern w:val="0"/>
+          <w:sz w:val="24"/>
+          <w:szCs w:val="24"/>
+        </w:rPr>
+        <w:t>Analyser les meilleures pratiques et les stratégies d'intégration de l'IA dans les stratégies marketing</w:t>
+      </w:r>
+      <w:r>
+        <w:rPr>
+          <w:rFonts w:ascii="Times-Roman" w:hAnsi="Times-Roman" w:cs="Times-Roman"/>
+          <w:kern w:val="0"/>
+          <w:sz w:val="24"/>
+          <w:szCs w:val="24"/>
+        </w:rPr>
+        <w:t>: Étudier les approches réussies pour intégrer l'IA de manière éthique et efficace dans les campagnes marketing et les opérations quotidiennes.</w:t>
+      </w:r>
+    </w:p>
+    <w:p>
+      <w:pPr>
+        <w:pStyle w:val="Paragraphedeliste"/>
+        <w:rPr>
+          <w:rFonts w:ascii="Times-Roman" w:hAnsi="Times-Roman" w:cs="Times-Roman"/>
+          <w:kern w:val="0"/>
+          <w:sz w:val="24"/>
+          <w:szCs w:val="24"/>
+        </w:rPr>
+      </w:pPr>
+    </w:p>
+    <w:p>
+      <w:pPr>
+        <w:pStyle w:val="Paragraphedeliste"/>
+        <w:spacing w:line="360" w:lineRule="auto"/>
+        <w:rPr>
+          <w:rFonts w:ascii="Times-Roman" w:hAnsi="Times-Roman" w:cs="Times-Roman"/>
+          <w:kern w:val="0"/>
+          <w:sz w:val="24"/>
+          <w:szCs w:val="24"/>
+        </w:rPr>
+      </w:pPr>
+    </w:p>
+    <w:p>
+      <w:pPr>
+        <w:pStyle w:val="Paragraphedeliste"/>
+        <w:numPr>
+          <w:ilvl w:val="0"/>
+          <w:numId w:val="17"/>
+        </w:numPr>
+        <w:spacing w:line="360" w:lineRule="auto"/>
+        <w:rPr>
+          <w:rFonts w:ascii="Times-Roman" w:hAnsi="Times-Roman" w:cs="Times-Roman"/>
+          <w:kern w:val="0"/>
+          <w:sz w:val="24"/>
+          <w:szCs w:val="24"/>
+        </w:rPr>
+      </w:pPr>
+      <w:r>
+        <w:rPr>
+          <w:rFonts w:ascii="Times-Roman" w:hAnsi="Times-Roman" w:cs="Times-Roman"/>
+          <w:b/>
+          <w:bCs/>
+          <w:kern w:val="0"/>
+          <w:sz w:val="24"/>
+          <w:szCs w:val="24"/>
+        </w:rPr>
+        <w:t>Évaluer l'impact de l'IA sur l'expérience client et la satisfaction</w:t>
+      </w:r>
+      <w:r>
+        <w:rPr>
+          <w:rFonts w:ascii="Times-Roman" w:hAnsi="Times-Roman" w:cs="Times-Roman"/>
+          <w:kern w:val="0"/>
+          <w:sz w:val="24"/>
+          <w:szCs w:val="24"/>
+        </w:rPr>
+        <w:t>: Mesurer comment l'IA influence la personnalisation, l'engagement et la fidélisation des clients dans le contexte du marketing digital.</w:t>
+      </w:r>
+    </w:p>
+    <w:p>
+      <w:pPr>
+        <w:pStyle w:val="Paragraphedeliste"/>
+        <w:spacing w:line="360" w:lineRule="auto"/>
+        <w:rPr>
+          <w:rFonts w:ascii="Times-Roman" w:hAnsi="Times-Roman" w:cs="Times-Roman"/>
+          <w:kern w:val="0"/>
+          <w:sz w:val="24"/>
+          <w:szCs w:val="24"/>
+        </w:rPr>
+      </w:pPr>
+    </w:p>
+    <w:p>
+      <w:pPr>
+        <w:pStyle w:val="Paragraphedeliste"/>
+        <w:numPr>
+          <w:ilvl w:val="0"/>
+          <w:numId w:val="17"/>
+        </w:numPr>
+        <w:spacing w:line="360" w:lineRule="auto"/>
+        <w:rPr>
+          <w:rFonts w:ascii="Times-Roman" w:hAnsi="Times-Roman" w:cs="Times-Roman"/>
+          <w:kern w:val="0"/>
+          <w:sz w:val="24"/>
+          <w:szCs w:val="24"/>
+        </w:rPr>
+      </w:pPr>
+      <w:r>
+        <w:rPr>
+          <w:rFonts w:ascii="Times-Roman" w:hAnsi="Times-Roman" w:cs="Times-Roman"/>
+          <w:b/>
+          <w:bCs/>
+          <w:kern w:val="0"/>
+          <w:sz w:val="24"/>
+          <w:szCs w:val="24"/>
+        </w:rPr>
+        <w:t>Anticiper les tendances futures de l'IA dans le marketing digital</w:t>
+      </w:r>
+      <w:r>
+        <w:rPr>
+          <w:rFonts w:ascii="Times-Roman" w:hAnsi="Times-Roman" w:cs="Times-Roman"/>
+          <w:kern w:val="0"/>
+          <w:sz w:val="24"/>
+          <w:szCs w:val="24"/>
+        </w:rPr>
+        <w:t>: Analyser les innovations émergentes et les évolutions potentielles de l'IA qui pourraient façonner l'avenir du marketing digital.</w:t>
+      </w:r>
+    </w:p>
+    <w:p>
+      <w:pPr>
+        <w:pStyle w:val="Paragraphedeliste"/>
+        <w:rPr>
+          <w:rFonts w:ascii="Times-Roman" w:hAnsi="Times-Roman" w:cs="Times-Roman"/>
+          <w:kern w:val="0"/>
+          <w:sz w:val="24"/>
+          <w:szCs w:val="24"/>
+        </w:rPr>
+      </w:pPr>
+    </w:p>
+    <w:p>
+      <w:pPr>
+        <w:pStyle w:val="Titre2"/>
+        <w:numPr>
+          <w:ilvl w:val="0"/>
+          <w:numId w:val="18"/>
+        </w:numPr>
+        <w:spacing w:line="480" w:lineRule="auto"/>
+        <w:rPr>
+          <w:rFonts w:ascii="Times New Roman" w:eastAsiaTheme="minorHAnsi" w:hAnsi="Times New Roman" w:cs="Times New Roman"/>
+          <w:b/>
+          <w:bCs/>
+          <w:sz w:val="32"/>
+          <w:szCs w:val="32"/>
+        </w:rPr>
+      </w:pPr>
+      <w:bookmarkStart w:id="11" w:name="_Toc163923383"/>
+      <w:r>
+        <w:rPr>
+          <w:rFonts w:ascii="Times New Roman" w:eastAsiaTheme="minorHAnsi" w:hAnsi="Times New Roman" w:cs="Times New Roman"/>
+          <w:b/>
+          <w:bCs/>
+          <w:sz w:val="32"/>
+          <w:szCs w:val="32"/>
+        </w:rPr>
+        <w:lastRenderedPageBreak/>
+        <w:t>Justification de la recherche</w:t>
+      </w:r>
+      <w:bookmarkEnd w:id="11"/>
+    </w:p>
+    <w:p>
+      <w:pPr>
+        <w:spacing w:line="360" w:lineRule="auto"/>
+        <w:jc w:val="both"/>
+        <w:rPr>
+          <w:rFonts w:ascii="Times-Roman" w:hAnsi="Times-Roman" w:cs="Times-Roman"/>
+          <w:kern w:val="0"/>
+          <w:sz w:val="24"/>
+          <w:szCs w:val="24"/>
+        </w:rPr>
+      </w:pPr>
+      <w:r>
+        <w:rPr>
+          <w:rFonts w:ascii="Times-Roman" w:hAnsi="Times-Roman" w:cs="Times-Roman"/>
+          <w:kern w:val="0"/>
+          <w:sz w:val="24"/>
+          <w:szCs w:val="24"/>
+        </w:rPr>
+        <w:t>L'émergence rapide de l'intelligence artificielle (IA) a profondément transformé le paysage du marketing digital, offrant de nouvelles opportunités tout en soulevant des défis complexes pour les entreprises et les professionnels du marketing. Face à cette révolution technologique, il devient essentiel de comprendre l'impact réel de l'IA sur les pratiques et les stratégies du marketing digital, ainsi que ses implications éthiques, sociales et économiques.</w:t>
+      </w:r>
+    </w:p>
+    <w:p>
+      <w:pPr>
+        <w:spacing w:line="360" w:lineRule="auto"/>
+        <w:jc w:val="both"/>
+        <w:rPr>
+          <w:rFonts w:ascii="Times-Roman" w:hAnsi="Times-Roman" w:cs="Times-Roman"/>
+          <w:kern w:val="0"/>
+          <w:sz w:val="24"/>
+          <w:szCs w:val="24"/>
+        </w:rPr>
+      </w:pPr>
+      <w:r>
+        <w:rPr>
+          <w:rFonts w:ascii="Times-Roman" w:hAnsi="Times-Roman" w:cs="Times-Roman"/>
+          <w:kern w:val="0"/>
+          <w:sz w:val="24"/>
+          <w:szCs w:val="24"/>
+        </w:rPr>
+        <w:t xml:space="preserve">Cette recherche vise à combler un vide existant dans la littérature académique et professionnelle en fournissant une analyse approfondie et nuancée de l'impact de l'IA dans le marketing digital. Elle aspire à offrir des </w:t>
+      </w:r>
+      <w:r>
+        <w:rPr>
+          <w:rFonts w:ascii="Times-Roman" w:hAnsi="Times-Roman" w:cs="Times-Roman"/>
+          <w:kern w:val="0"/>
+          <w:sz w:val="24"/>
+          <w:szCs w:val="24"/>
+        </w:rPr>
+        <w:t>solutions</w:t>
+      </w:r>
+      <w:r>
+        <w:rPr>
+          <w:rFonts w:ascii="Times-Roman" w:hAnsi="Times-Roman" w:cs="Times-Roman"/>
+          <w:kern w:val="0"/>
+          <w:sz w:val="24"/>
+          <w:szCs w:val="24"/>
+        </w:rPr>
+        <w:t xml:space="preserve"> précieux aux décideurs, aux professionnels du marketing et aux chercheurs intéressés par les intersections entre technologie, marketing et </w:t>
+      </w:r>
+      <w:r>
+        <w:rPr>
+          <w:rFonts w:ascii="Times-Roman" w:hAnsi="Times-Roman" w:cs="Times-Roman"/>
+          <w:kern w:val="0"/>
+          <w:sz w:val="24"/>
+          <w:szCs w:val="24"/>
+        </w:rPr>
+        <w:t>société. En</w:t>
+      </w:r>
+      <w:r>
+        <w:rPr>
+          <w:rFonts w:ascii="Times-Roman" w:hAnsi="Times-Roman" w:cs="Times-Roman"/>
+          <w:kern w:val="0"/>
+          <w:sz w:val="24"/>
+          <w:szCs w:val="24"/>
+        </w:rPr>
+        <w:t xml:space="preserve"> explorant les avantages, les défis et les meilleures pratiques associés à l'intégration de l'IA dans le marketing digital, cette étude contribuera à éclairer les stratégies d'adoption de l'IA, à identifier les opportunités de croissance et d'innovation, et à guider les entreprises dans leur transition vers un marketing digital plus intelligent et éthique.</w:t>
+      </w:r>
+    </w:p>
+    <w:p>
+      <w:pPr>
+        <w:spacing w:line="360" w:lineRule="auto"/>
+        <w:jc w:val="both"/>
+        <w:rPr>
+          <w:rFonts w:ascii="Times-Roman" w:hAnsi="Times-Roman" w:cs="Times-Roman"/>
+          <w:kern w:val="0"/>
+          <w:sz w:val="24"/>
+          <w:szCs w:val="24"/>
+        </w:rPr>
+      </w:pPr>
+      <w:r>
+        <w:rPr>
+          <w:rFonts w:ascii="Times-Roman" w:hAnsi="Times-Roman" w:cs="Times-Roman"/>
+          <w:kern w:val="0"/>
+          <w:sz w:val="24"/>
+          <w:szCs w:val="24"/>
+        </w:rPr>
+        <w:t>De plus, cette recherche s'aligne avec les tendances actuelles et futures du marché, en anticipant les évolutions de l'IA dans le marketing digital et en préparant les entreprises à naviguer dans un environnement en constante évolution. Elle contribuera également à la formation et au développement professionnel en fournissant des connaissances actualisées et des outils pratiques pour réussir dans le monde du marketing digital alimenté par l'IA.</w:t>
+      </w:r>
+    </w:p>
+    <w:p>
+      <w:pPr>
+        <w:spacing w:line="360" w:lineRule="auto"/>
+        <w:jc w:val="both"/>
+        <w:rPr>
+          <w:rFonts w:ascii="Times-Roman" w:hAnsi="Times-Roman" w:cs="Times-Roman"/>
+          <w:kern w:val="0"/>
+          <w:sz w:val="24"/>
+          <w:szCs w:val="24"/>
+        </w:rPr>
+      </w:pPr>
+      <w:r>
+        <w:rPr>
+          <w:rFonts w:ascii="Times-Roman" w:hAnsi="Times-Roman" w:cs="Times-Roman"/>
+          <w:kern w:val="0"/>
+          <w:sz w:val="24"/>
+          <w:szCs w:val="24"/>
+        </w:rPr>
+        <w:t>Enfin, cette recherche aspire à sensibiliser aux enjeux éthiques et sociaux associés à l'utilisation de l'IA dans le marketing, en encourageant une adoption responsable et éthique de la technologie, centrée sur le respect des consommateurs, la transparence des pratiques et la protection de la vie privée.</w:t>
+      </w:r>
+    </w:p>
+    <w:p>
+      <w:pPr>
+        <w:spacing w:line="360" w:lineRule="auto"/>
+        <w:jc w:val="both"/>
+        <w:rPr>
+          <w:rFonts w:ascii="Times-Roman" w:hAnsi="Times-Roman" w:cs="Times-Roman"/>
+          <w:kern w:val="0"/>
+          <w:sz w:val="24"/>
+          <w:szCs w:val="24"/>
+        </w:rPr>
+      </w:pPr>
+    </w:p>
+    <w:p>
+      <w:pPr>
+        <w:pStyle w:val="Titre2"/>
+        <w:numPr>
+          <w:ilvl w:val="0"/>
+          <w:numId w:val="19"/>
+        </w:numPr>
+        <w:spacing w:line="480" w:lineRule="auto"/>
+        <w:rPr>
+          <w:rFonts w:ascii="Times New Roman" w:eastAsiaTheme="minorHAnsi" w:hAnsi="Times New Roman" w:cs="Times New Roman"/>
+          <w:b/>
+          <w:bCs/>
+          <w:sz w:val="32"/>
+          <w:szCs w:val="32"/>
+        </w:rPr>
+      </w:pPr>
+      <w:bookmarkStart w:id="12" w:name="_Toc163923384"/>
+      <w:r>
+        <w:rPr>
+          <w:rFonts w:ascii="Times New Roman" w:eastAsiaTheme="minorHAnsi" w:hAnsi="Times New Roman" w:cs="Times New Roman"/>
+          <w:b/>
+          <w:bCs/>
+          <w:sz w:val="32"/>
+          <w:szCs w:val="32"/>
+        </w:rPr>
+        <w:t>Délimitation de la recherche</w:t>
+      </w:r>
+      <w:bookmarkEnd w:id="12"/>
+    </w:p>
+    <w:p>
+      <w:pPr>
+        <w:spacing w:line="360" w:lineRule="auto"/>
+        <w:jc w:val="both"/>
+        <w:rPr>
+          <w:rFonts w:ascii="Times-Roman" w:hAnsi="Times-Roman" w:cs="Times-Roman"/>
+          <w:kern w:val="0"/>
+          <w:sz w:val="24"/>
+          <w:szCs w:val="24"/>
+        </w:rPr>
+      </w:pPr>
+      <w:r>
+        <w:rPr>
+          <w:rFonts w:ascii="Times-Roman" w:hAnsi="Times-Roman" w:cs="Times-Roman"/>
+          <w:kern w:val="0"/>
+          <w:sz w:val="24"/>
+          <w:szCs w:val="24"/>
+        </w:rPr>
+        <w:t>La présente étude vise à explorer l'impact de l'intelligence artificielle dans le marketing digital. Toutefois, il est important de souligner les délimitations géographiques, théoriques et thématiques qui encadrent cette recherche pour en comprendre le contexte et la portée</w:t>
+      </w:r>
+      <w:r>
+        <w:rPr>
+          <w:rFonts w:ascii="Times-Roman" w:hAnsi="Times-Roman" w:cs="Times-Roman"/>
+          <w:kern w:val="0"/>
+          <w:sz w:val="24"/>
+          <w:szCs w:val="24"/>
+        </w:rPr>
+        <w:t>.</w:t>
+      </w:r>
+    </w:p>
+    <w:p>
+      <w:pPr>
+        <w:spacing w:line="360" w:lineRule="auto"/>
+        <w:rPr>
+          <w:rFonts w:ascii="Times-Roman" w:hAnsi="Times-Roman" w:cs="Times-Roman"/>
+          <w:kern w:val="0"/>
+          <w:sz w:val="24"/>
+          <w:szCs w:val="24"/>
+        </w:rPr>
+      </w:pPr>
+    </w:p>
+    <w:p>
+      <w:pPr>
+        <w:pStyle w:val="Paragraphedeliste"/>
+        <w:numPr>
+          <w:ilvl w:val="0"/>
+          <w:numId w:val="20"/>
+        </w:numPr>
+        <w:spacing w:line="360" w:lineRule="auto"/>
+        <w:rPr>
+          <w:rFonts w:ascii="Times-Roman" w:hAnsi="Times-Roman" w:cs="Times-Roman"/>
+          <w:b/>
+          <w:bCs/>
+          <w:kern w:val="0"/>
+          <w:sz w:val="24"/>
+          <w:szCs w:val="24"/>
+        </w:rPr>
+      </w:pPr>
+      <w:r>
+        <w:rPr>
+          <w:rFonts w:ascii="Times-Roman" w:hAnsi="Times-Roman" w:cs="Times-Roman"/>
+          <w:b/>
+          <w:bCs/>
+          <w:kern w:val="0"/>
+          <w:sz w:val="24"/>
+          <w:szCs w:val="24"/>
+        </w:rPr>
+        <w:lastRenderedPageBreak/>
+        <w:t>Délimitation géographique</w:t>
+      </w:r>
+    </w:p>
+    <w:p>
+      <w:pPr>
+        <w:spacing w:line="360" w:lineRule="auto"/>
+        <w:ind w:left="360"/>
+        <w:jc w:val="both"/>
+        <w:rPr>
+          <w:rFonts w:ascii="Times-Roman" w:hAnsi="Times-Roman" w:cs="Times-Roman"/>
+          <w:kern w:val="0"/>
+          <w:sz w:val="24"/>
+          <w:szCs w:val="24"/>
+        </w:rPr>
+      </w:pPr>
+      <w:r>
+        <w:rPr>
+          <w:rFonts w:ascii="Times-Roman" w:hAnsi="Times-Roman" w:cs="Times-Roman"/>
+          <w:kern w:val="0"/>
+          <w:sz w:val="24"/>
+          <w:szCs w:val="24"/>
+        </w:rPr>
+        <w:t xml:space="preserve">Cette recherche se concentre principalement sur les marchés  nord-américains, en raison </w:t>
+      </w:r>
+      <w:r>
+        <w:rPr>
+          <w:rFonts w:ascii="Times-Roman" w:hAnsi="Times-Roman" w:cs="Times-Roman"/>
+          <w:kern w:val="0"/>
+          <w:sz w:val="24"/>
+          <w:szCs w:val="24"/>
+        </w:rPr>
+        <w:t xml:space="preserve">de mon emplacement actuel et </w:t>
+      </w:r>
+      <w:r>
+        <w:rPr>
+          <w:rFonts w:ascii="Times-Roman" w:hAnsi="Times-Roman" w:cs="Times-Roman"/>
+          <w:kern w:val="0"/>
+          <w:sz w:val="24"/>
+          <w:szCs w:val="24"/>
+        </w:rPr>
+        <w:t>de leur adoption avancée de l'intelligence artificielle dans le domaine du marketing digital. Bien que d'autres régions du monde présentent également des dynamiques intéressantes en matière d'IA et de marketing digital, elles ne sont pas incluses dans cette étude en raison de contraintes de ressources et de la spécificité des contextes régionaux</w:t>
+      </w:r>
+      <w:r>
+        <w:rPr>
+          <w:rFonts w:ascii="Times-Roman" w:hAnsi="Times-Roman" w:cs="Times-Roman"/>
+          <w:kern w:val="0"/>
+          <w:sz w:val="24"/>
+          <w:szCs w:val="24"/>
+        </w:rPr>
+        <w:t>.</w:t>
+      </w:r>
+    </w:p>
+    <w:p>
+      <w:pPr>
+        <w:pStyle w:val="Paragraphedeliste"/>
+        <w:numPr>
+          <w:ilvl w:val="0"/>
+          <w:numId w:val="20"/>
+        </w:numPr>
+        <w:spacing w:line="360" w:lineRule="auto"/>
+        <w:rPr>
+          <w:rFonts w:ascii="Times-Roman" w:hAnsi="Times-Roman" w:cs="Times-Roman"/>
+          <w:b/>
+          <w:bCs/>
+          <w:kern w:val="0"/>
+          <w:sz w:val="24"/>
+          <w:szCs w:val="24"/>
+        </w:rPr>
+      </w:pPr>
+      <w:r>
+        <w:rPr>
+          <w:rFonts w:ascii="Times-Roman" w:hAnsi="Times-Roman" w:cs="Times-Roman"/>
+          <w:b/>
+          <w:bCs/>
+          <w:kern w:val="0"/>
+          <w:sz w:val="24"/>
+          <w:szCs w:val="24"/>
+        </w:rPr>
+        <w:t>Délimitation théorique ou thématique</w:t>
+      </w:r>
+    </w:p>
+    <w:p>
+      <w:pPr>
+        <w:spacing w:line="360" w:lineRule="auto"/>
+        <w:jc w:val="both"/>
+        <w:rPr>
+          <w:rFonts w:ascii="Times-Roman" w:hAnsi="Times-Roman" w:cs="Times-Roman"/>
+          <w:kern w:val="0"/>
+          <w:sz w:val="24"/>
+          <w:szCs w:val="24"/>
+        </w:rPr>
+      </w:pPr>
+      <w:r>
+        <w:rPr>
+          <w:rFonts w:ascii="Times-Roman" w:hAnsi="Times-Roman" w:cs="Times-Roman"/>
+          <w:b/>
+          <w:bCs/>
+          <w:kern w:val="0"/>
+          <w:sz w:val="24"/>
+          <w:szCs w:val="24"/>
+        </w:rPr>
+        <w:t xml:space="preserve">      </w:t>
+      </w:r>
+      <w:r>
+        <w:rPr>
+          <w:rFonts w:ascii="Times-Roman" w:hAnsi="Times-Roman" w:cs="Times-Roman"/>
+          <w:kern w:val="0"/>
+          <w:sz w:val="24"/>
+          <w:szCs w:val="24"/>
+        </w:rPr>
+        <w:t>L'étude se focalise sur les aspects suivants de l'impact de l'IA dans le marketing digital :</w:t>
+      </w:r>
+    </w:p>
+    <w:p>
+      <w:pPr>
+        <w:pStyle w:val="Paragraphedeliste"/>
+        <w:numPr>
+          <w:ilvl w:val="0"/>
+          <w:numId w:val="21"/>
+        </w:numPr>
+        <w:spacing w:line="360" w:lineRule="auto"/>
+        <w:jc w:val="both"/>
+        <w:rPr>
+          <w:rFonts w:ascii="Times-Roman" w:hAnsi="Times-Roman" w:cs="Times-Roman"/>
+          <w:kern w:val="0"/>
+          <w:sz w:val="24"/>
+          <w:szCs w:val="24"/>
+        </w:rPr>
+      </w:pPr>
+      <w:r>
+        <w:rPr>
+          <w:rFonts w:ascii="Times-Roman" w:hAnsi="Times-Roman" w:cs="Times-Roman"/>
+          <w:b/>
+          <w:bCs/>
+          <w:kern w:val="0"/>
+          <w:sz w:val="24"/>
+          <w:szCs w:val="24"/>
+        </w:rPr>
+        <w:t>Stratégies et pratiques d'intégration</w:t>
+      </w:r>
+      <w:r>
+        <w:rPr>
+          <w:rFonts w:ascii="Times-Roman" w:hAnsi="Times-Roman" w:cs="Times-Roman"/>
+          <w:kern w:val="0"/>
+          <w:sz w:val="24"/>
+          <w:szCs w:val="24"/>
+        </w:rPr>
+        <w:t xml:space="preserve"> : Exploration des meilleures pratiques et des stratégies </w:t>
+      </w:r>
+      <w:r>
+        <w:rPr>
+          <w:rFonts w:ascii="Times-Roman" w:hAnsi="Times-Roman" w:cs="Times-Roman"/>
+          <w:kern w:val="0"/>
+          <w:sz w:val="24"/>
+          <w:szCs w:val="24"/>
+        </w:rPr>
+        <w:t xml:space="preserve"> </w:t>
+      </w:r>
+      <w:r>
+        <w:rPr>
+          <w:rFonts w:ascii="Times-Roman" w:hAnsi="Times-Roman" w:cs="Times-Roman"/>
+          <w:kern w:val="0"/>
+          <w:sz w:val="24"/>
+          <w:szCs w:val="24"/>
+        </w:rPr>
+        <w:t>d'adoption de l'IA dans les campagnes marketing.</w:t>
+      </w:r>
+    </w:p>
+    <w:p>
+      <w:pPr>
+        <w:pStyle w:val="Paragraphedeliste"/>
+        <w:spacing w:line="360" w:lineRule="auto"/>
+        <w:jc w:val="both"/>
+        <w:rPr>
+          <w:rFonts w:ascii="Times-Roman" w:hAnsi="Times-Roman" w:cs="Times-Roman"/>
+          <w:kern w:val="0"/>
+          <w:sz w:val="24"/>
+          <w:szCs w:val="24"/>
+        </w:rPr>
+      </w:pPr>
+    </w:p>
+    <w:p>
+      <w:pPr>
+        <w:pStyle w:val="Paragraphedeliste"/>
+        <w:numPr>
+          <w:ilvl w:val="0"/>
+          <w:numId w:val="21"/>
+        </w:numPr>
+        <w:spacing w:line="360" w:lineRule="auto"/>
+        <w:jc w:val="both"/>
+        <w:rPr>
+          <w:rFonts w:ascii="Times-Roman" w:hAnsi="Times-Roman" w:cs="Times-Roman"/>
+          <w:kern w:val="0"/>
+          <w:sz w:val="24"/>
+          <w:szCs w:val="24"/>
+        </w:rPr>
+      </w:pPr>
+      <w:r>
+        <w:rPr>
+          <w:rFonts w:ascii="Times-Roman" w:hAnsi="Times-Roman" w:cs="Times-Roman"/>
+          <w:b/>
+          <w:bCs/>
+          <w:kern w:val="0"/>
+          <w:sz w:val="24"/>
+          <w:szCs w:val="24"/>
+        </w:rPr>
+        <w:t>Implications éthiques et sociales</w:t>
+      </w:r>
+      <w:r>
+        <w:rPr>
+          <w:rFonts w:ascii="Times-Roman" w:hAnsi="Times-Roman" w:cs="Times-Roman"/>
+          <w:kern w:val="0"/>
+          <w:sz w:val="24"/>
+          <w:szCs w:val="24"/>
+        </w:rPr>
+        <w:t xml:space="preserve"> : Analyse des défis éthiques liés à l'utilisation de l'IA, tels que la confidentialité des données, la transparence des algorithmes et l'équité en matière de traitement.</w:t>
+      </w:r>
+    </w:p>
+    <w:p>
+      <w:pPr>
+        <w:pStyle w:val="Paragraphedeliste"/>
+        <w:rPr>
+          <w:rFonts w:ascii="Times-Roman" w:hAnsi="Times-Roman" w:cs="Times-Roman"/>
+          <w:kern w:val="0"/>
+          <w:sz w:val="24"/>
+          <w:szCs w:val="24"/>
+        </w:rPr>
+      </w:pPr>
+    </w:p>
+    <w:p>
+      <w:pPr>
+        <w:pStyle w:val="Paragraphedeliste"/>
+        <w:spacing w:line="240" w:lineRule="auto"/>
+        <w:jc w:val="both"/>
+        <w:rPr>
+          <w:rFonts w:ascii="Times-Roman" w:hAnsi="Times-Roman" w:cs="Times-Roman"/>
+          <w:kern w:val="0"/>
+          <w:sz w:val="24"/>
+          <w:szCs w:val="24"/>
+        </w:rPr>
+      </w:pPr>
+    </w:p>
+    <w:p>
+      <w:pPr>
+        <w:pStyle w:val="Paragraphedeliste"/>
+        <w:numPr>
+          <w:ilvl w:val="0"/>
+          <w:numId w:val="21"/>
+        </w:numPr>
+        <w:spacing w:line="360" w:lineRule="auto"/>
+        <w:jc w:val="both"/>
+        <w:rPr>
+          <w:rFonts w:ascii="Times-Roman" w:hAnsi="Times-Roman" w:cs="Times-Roman"/>
+          <w:kern w:val="0"/>
+          <w:sz w:val="24"/>
+          <w:szCs w:val="24"/>
+        </w:rPr>
+      </w:pPr>
+      <w:r>
+        <w:rPr>
+          <w:rFonts w:ascii="Times-Roman" w:hAnsi="Times-Roman" w:cs="Times-Roman"/>
+          <w:b/>
+          <w:bCs/>
+          <w:kern w:val="0"/>
+          <w:sz w:val="24"/>
+          <w:szCs w:val="24"/>
+        </w:rPr>
+        <w:t>Expérience client et engagement</w:t>
+      </w:r>
+      <w:r>
+        <w:rPr>
+          <w:rFonts w:ascii="Times-Roman" w:hAnsi="Times-Roman" w:cs="Times-Roman"/>
+          <w:kern w:val="0"/>
+          <w:sz w:val="24"/>
+          <w:szCs w:val="24"/>
+        </w:rPr>
+        <w:t xml:space="preserve"> : Évaluation de l'impact de l'IA sur la personnalisation des expériences client, l'engagement et la fidélisation.</w:t>
+      </w:r>
+    </w:p>
+    <w:p>
+      <w:pPr>
+        <w:spacing w:line="360" w:lineRule="auto"/>
+        <w:jc w:val="both"/>
+        <w:rPr>
+          <w:rFonts w:ascii="Times-Roman" w:hAnsi="Times-Roman" w:cs="Times-Roman"/>
+          <w:kern w:val="0"/>
+          <w:sz w:val="24"/>
+          <w:szCs w:val="24"/>
+        </w:rPr>
+      </w:pPr>
+      <w:r>
+        <w:rPr>
+          <w:rFonts w:ascii="Times-Roman" w:hAnsi="Times-Roman" w:cs="Times-Roman"/>
+          <w:kern w:val="0"/>
+          <w:sz w:val="24"/>
+          <w:szCs w:val="24"/>
+        </w:rPr>
+        <w:t>Ces thématiques permettent une analyse approfondie des différentes dimensions de l'impact de l'IA dans le marketing digital, tout en reconnaissant que d'autres aspects pourraient également être pertinents et nécessiter des études spécifiques.</w:t>
+      </w:r>
     </w:p>
     <w:sectPr>
       <w:pgSz w:w="11906" w:h="16838"/>
@@ -4717,7 +6410,259 @@
 
 <file path=word/numbering.xml><?xml version="1.0" encoding="utf-8"?>
 <w:numbering xmlns:wpc="http://schemas.microsoft.com/office/word/2010/wordprocessingCanvas" xmlns:cx="http://schemas.microsoft.com/office/drawing/2014/chartex" xmlns:cx1="http://schemas.microsoft.com/office/drawing/2015/9/8/chartex" xmlns:cx2="http://schemas.microsoft.com/office/drawing/2015/10/21/chartex" xmlns:cx3="http://schemas.microsoft.com/office/drawing/2016/5/9/chartex" xmlns:cx4="http://schemas.microsoft.com/office/drawing/2016/5/10/chartex" xmlns:cx5="http://schemas.microsoft.com/office/drawing/2016/5/11/chartex" xmlns:cx6="http://schemas.microsoft.com/office/drawing/2016/5/12/chartex" xmlns:cx7="http://schemas.microsoft.com/office/drawing/2016/5/13/chartex" xmlns:cx8="http://schemas.microsoft.com/office/drawing/2016/5/14/chartex" xmlns:mc="http://schemas.openxmlformats.org/markup-compatibility/2006" xmlns:aink="http://schemas.microsoft.com/office/drawing/2016/ink" xmlns:am3d="http://schemas.microsoft.com/office/drawing/2017/model3d" xmlns:o="urn:schemas-microsoft-com:office:office" xmlns:oel="http://schemas.microsoft.com/office/2019/extlst" xmlns:r="http://schemas.openxmlformats.org/officeDocument/2006/relationships" xmlns:m="http://schemas.openxmlformats.org/officeDocument/2006/math" xmlns:v="urn:schemas-microsoft-com:vml" xmlns:wp14="http://schemas.microsoft.com/office/word/2010/wordprocessingDrawing" xmlns:wp="http://schemas.openxmlformats.org/drawingml/2006/wordprocessingDrawing" xmlns:w10="urn:schemas-microsoft-com:office:word" xmlns:w="http://schemas.openxmlformats.org/wordprocessingml/2006/main" xmlns:w14="http://schemas.microsoft.com/office/word/2010/wordml" xmlns:w15="http://schemas.microsoft.com/office/word/2012/wordml" xmlns:w16cex="http://schemas.microsoft.com/office/word/2018/wordml/cex" xmlns:w16cid="http://schemas.microsoft.com/office/word/2016/wordml/cid" xmlns:w16="http://schemas.microsoft.com/office/word/2018/wordml" xmlns:w16sdtdh="http://schemas.microsoft.com/office/word/2020/wordml/sdtdatahash" xmlns:w16se="http://schemas.microsoft.com/office/word/2015/wordml/symex" xmlns:wpg="http://schemas.microsoft.com/office/word/2010/wordprocessingGroup" xmlns:wpi="http://schemas.microsoft.com/office/word/2010/wordprocessingInk" xmlns:wne="http://schemas.microsoft.com/office/word/2006/wordml" xmlns:wps="http://schemas.microsoft.com/office/word/2010/wordprocessingShape" mc:Ignorable="w14 w15 w16se w16cid w16 w16cex w16sdtdh wp14">
+  <w:numPicBullet w:numPicBulletId="0">
+    <w:pict>
+      <v:shapetype id="_x0000_t75" coordsize="21600,21600" o:spt="75" o:preferrelative="t" path="m@4@5l@4@11@9@11@9@5xe" filled="f" stroked="f">
+        <v:stroke joinstyle="miter"/>
+        <v:formulas>
+          <v:f eqn="if lineDrawn pixelLineWidth 0"/>
+          <v:f eqn="sum @0 1 0"/>
+          <v:f eqn="sum 0 0 @1"/>
+          <v:f eqn="prod @2 1 2"/>
+          <v:f eqn="prod @3 21600 pixelWidth"/>
+          <v:f eqn="prod @3 21600 pixelHeight"/>
+          <v:f eqn="sum @0 0 1"/>
+          <v:f eqn="prod @6 1 2"/>
+          <v:f eqn="prod @7 21600 pixelWidth"/>
+          <v:f eqn="sum @8 21600 0"/>
+          <v:f eqn="prod @7 21600 pixelHeight"/>
+          <v:f eqn="sum @10 21600 0"/>
+        </v:formulas>
+        <v:path o:extrusionok="f" gradientshapeok="t" o:connecttype="rect"/>
+        <o:lock v:ext="edit" aspectratio="t"/>
+      </v:shapetype>
+      <v:shape id="_x0000_i1230" type="#_x0000_t75" style="width:11.4pt;height:11.4pt" o:bullet="t">
+        <v:imagedata r:id="rId1" o:title="msoBF95"/>
+      </v:shape>
+    </w:pict>
+  </w:numPicBullet>
   <w:abstractNum w:abstractNumId="0" w15:restartNumberingAfterBreak="0">
+    <w:nsid w:val="010D04D2"/>
+    <w:multiLevelType w:val="hybridMultilevel"/>
+    <w:tmpl w:val="286E4DB8"/>
+    <w:lvl w:ilvl="0" w:tplc="04130009">
+      <w:start w:val="1"/>
+      <w:numFmt w:val="bullet"/>
+      <w:lvlText w:val=""/>
+      <w:lvlJc w:val="left"/>
+      <w:pPr>
+        <w:ind w:left="720" w:hanging="360"/>
+      </w:pPr>
+      <w:rPr>
+        <w:rFonts w:ascii="Wingdings" w:hAnsi="Wingdings" w:hint="default"/>
+      </w:rPr>
+    </w:lvl>
+    <w:lvl w:ilvl="1" w:tplc="04130003" w:tentative="1">
+      <w:start w:val="1"/>
+      <w:numFmt w:val="bullet"/>
+      <w:lvlText w:val="o"/>
+      <w:lvlJc w:val="left"/>
+      <w:pPr>
+        <w:ind w:left="1440" w:hanging="360"/>
+      </w:pPr>
+      <w:rPr>
+        <w:rFonts w:ascii="Courier New" w:hAnsi="Courier New" w:cs="Courier New" w:hint="default"/>
+      </w:rPr>
+    </w:lvl>
+    <w:lvl w:ilvl="2" w:tplc="04130005" w:tentative="1">
+      <w:start w:val="1"/>
+      <w:numFmt w:val="bullet"/>
+      <w:lvlText w:val=""/>
+      <w:lvlJc w:val="left"/>
+      <w:pPr>
+        <w:ind w:left="2160" w:hanging="360"/>
+      </w:pPr>
+      <w:rPr>
+        <w:rFonts w:ascii="Wingdings" w:hAnsi="Wingdings" w:hint="default"/>
+      </w:rPr>
+    </w:lvl>
+    <w:lvl w:ilvl="3" w:tplc="04130001" w:tentative="1">
+      <w:start w:val="1"/>
+      <w:numFmt w:val="bullet"/>
+      <w:lvlText w:val=""/>
+      <w:lvlJc w:val="left"/>
+      <w:pPr>
+        <w:ind w:left="2880" w:hanging="360"/>
+      </w:pPr>
+      <w:rPr>
+        <w:rFonts w:ascii="Symbol" w:hAnsi="Symbol" w:hint="default"/>
+      </w:rPr>
+    </w:lvl>
+    <w:lvl w:ilvl="4" w:tplc="04130003" w:tentative="1">
+      <w:start w:val="1"/>
+      <w:numFmt w:val="bullet"/>
+      <w:lvlText w:val="o"/>
+      <w:lvlJc w:val="left"/>
+      <w:pPr>
+        <w:ind w:left="3600" w:hanging="360"/>
+      </w:pPr>
+      <w:rPr>
+        <w:rFonts w:ascii="Courier New" w:hAnsi="Courier New" w:cs="Courier New" w:hint="default"/>
+      </w:rPr>
+    </w:lvl>
+    <w:lvl w:ilvl="5" w:tplc="04130005" w:tentative="1">
+      <w:start w:val="1"/>
+      <w:numFmt w:val="bullet"/>
+      <w:lvlText w:val=""/>
+      <w:lvlJc w:val="left"/>
+      <w:pPr>
+        <w:ind w:left="4320" w:hanging="360"/>
+      </w:pPr>
+      <w:rPr>
+        <w:rFonts w:ascii="Wingdings" w:hAnsi="Wingdings" w:hint="default"/>
+      </w:rPr>
+    </w:lvl>
+    <w:lvl w:ilvl="6" w:tplc="04130001" w:tentative="1">
+      <w:start w:val="1"/>
+      <w:numFmt w:val="bullet"/>
+      <w:lvlText w:val=""/>
+      <w:lvlJc w:val="left"/>
+      <w:pPr>
+        <w:ind w:left="5040" w:hanging="360"/>
+      </w:pPr>
+      <w:rPr>
+        <w:rFonts w:ascii="Symbol" w:hAnsi="Symbol" w:hint="default"/>
+      </w:rPr>
+    </w:lvl>
+    <w:lvl w:ilvl="7" w:tplc="04130003" w:tentative="1">
+      <w:start w:val="1"/>
+      <w:numFmt w:val="bullet"/>
+      <w:lvlText w:val="o"/>
+      <w:lvlJc w:val="left"/>
+      <w:pPr>
+        <w:ind w:left="5760" w:hanging="360"/>
+      </w:pPr>
+      <w:rPr>
+        <w:rFonts w:ascii="Courier New" w:hAnsi="Courier New" w:cs="Courier New" w:hint="default"/>
+      </w:rPr>
+    </w:lvl>
+    <w:lvl w:ilvl="8" w:tplc="04130005" w:tentative="1">
+      <w:start w:val="1"/>
+      <w:numFmt w:val="bullet"/>
+      <w:lvlText w:val=""/>
+      <w:lvlJc w:val="left"/>
+      <w:pPr>
+        <w:ind w:left="6480" w:hanging="360"/>
+      </w:pPr>
+      <w:rPr>
+        <w:rFonts w:ascii="Wingdings" w:hAnsi="Wingdings" w:hint="default"/>
+      </w:rPr>
+    </w:lvl>
+  </w:abstractNum>
+  <w:abstractNum w:abstractNumId="1" w15:restartNumberingAfterBreak="0">
+    <w:nsid w:val="0E5A555D"/>
+    <w:multiLevelType w:val="hybridMultilevel"/>
+    <w:tmpl w:val="A3FA26D4"/>
+    <w:lvl w:ilvl="0" w:tplc="04130005">
+      <w:start w:val="1"/>
+      <w:numFmt w:val="bullet"/>
+      <w:lvlText w:val=""/>
+      <w:lvlJc w:val="left"/>
+      <w:pPr>
+        <w:ind w:left="720" w:hanging="360"/>
+      </w:pPr>
+      <w:rPr>
+        <w:rFonts w:ascii="Wingdings" w:hAnsi="Wingdings" w:hint="default"/>
+      </w:rPr>
+    </w:lvl>
+    <w:lvl w:ilvl="1" w:tplc="04130003" w:tentative="1">
+      <w:start w:val="1"/>
+      <w:numFmt w:val="bullet"/>
+      <w:lvlText w:val="o"/>
+      <w:lvlJc w:val="left"/>
+      <w:pPr>
+        <w:ind w:left="1440" w:hanging="360"/>
+      </w:pPr>
+      <w:rPr>
+        <w:rFonts w:ascii="Courier New" w:hAnsi="Courier New" w:cs="Courier New" w:hint="default"/>
+      </w:rPr>
+    </w:lvl>
+    <w:lvl w:ilvl="2" w:tplc="04130005" w:tentative="1">
+      <w:start w:val="1"/>
+      <w:numFmt w:val="bullet"/>
+      <w:lvlText w:val=""/>
+      <w:lvlJc w:val="left"/>
+      <w:pPr>
+        <w:ind w:left="2160" w:hanging="360"/>
+      </w:pPr>
+      <w:rPr>
+        <w:rFonts w:ascii="Wingdings" w:hAnsi="Wingdings" w:hint="default"/>
+      </w:rPr>
+    </w:lvl>
+    <w:lvl w:ilvl="3" w:tplc="04130001" w:tentative="1">
+      <w:start w:val="1"/>
+      <w:numFmt w:val="bullet"/>
+      <w:lvlText w:val=""/>
+      <w:lvlJc w:val="left"/>
+      <w:pPr>
+        <w:ind w:left="2880" w:hanging="360"/>
+      </w:pPr>
+      <w:rPr>
+        <w:rFonts w:ascii="Symbol" w:hAnsi="Symbol" w:hint="default"/>
+      </w:rPr>
+    </w:lvl>
+    <w:lvl w:ilvl="4" w:tplc="04130003" w:tentative="1">
+      <w:start w:val="1"/>
+      <w:numFmt w:val="bullet"/>
+      <w:lvlText w:val="o"/>
+      <w:lvlJc w:val="left"/>
+      <w:pPr>
+        <w:ind w:left="3600" w:hanging="360"/>
+      </w:pPr>
+      <w:rPr>
+        <w:rFonts w:ascii="Courier New" w:hAnsi="Courier New" w:cs="Courier New" w:hint="default"/>
+      </w:rPr>
+    </w:lvl>
+    <w:lvl w:ilvl="5" w:tplc="04130005" w:tentative="1">
+      <w:start w:val="1"/>
+      <w:numFmt w:val="bullet"/>
+      <w:lvlText w:val=""/>
+      <w:lvlJc w:val="left"/>
+      <w:pPr>
+        <w:ind w:left="4320" w:hanging="360"/>
+      </w:pPr>
+      <w:rPr>
+        <w:rFonts w:ascii="Wingdings" w:hAnsi="Wingdings" w:hint="default"/>
+      </w:rPr>
+    </w:lvl>
+    <w:lvl w:ilvl="6" w:tplc="04130001" w:tentative="1">
+      <w:start w:val="1"/>
+      <w:numFmt w:val="bullet"/>
+      <w:lvlText w:val=""/>
+      <w:lvlJc w:val="left"/>
+      <w:pPr>
+        <w:ind w:left="5040" w:hanging="360"/>
+      </w:pPr>
+      <w:rPr>
+        <w:rFonts w:ascii="Symbol" w:hAnsi="Symbol" w:hint="default"/>
+      </w:rPr>
+    </w:lvl>
+    <w:lvl w:ilvl="7" w:tplc="04130003" w:tentative="1">
+      <w:start w:val="1"/>
+      <w:numFmt w:val="bullet"/>
+      <w:lvlText w:val="o"/>
+      <w:lvlJc w:val="left"/>
+      <w:pPr>
+        <w:ind w:left="5760" w:hanging="360"/>
+      </w:pPr>
+      <w:rPr>
+        <w:rFonts w:ascii="Courier New" w:hAnsi="Courier New" w:cs="Courier New" w:hint="default"/>
+      </w:rPr>
+    </w:lvl>
+    <w:lvl w:ilvl="8" w:tplc="04130005" w:tentative="1">
+      <w:start w:val="1"/>
+      <w:numFmt w:val="bullet"/>
+      <w:lvlText w:val=""/>
+      <w:lvlJc w:val="left"/>
+      <w:pPr>
+        <w:ind w:left="6480" w:hanging="360"/>
+      </w:pPr>
+      <w:rPr>
+        <w:rFonts w:ascii="Wingdings" w:hAnsi="Wingdings" w:hint="default"/>
+      </w:rPr>
+    </w:lvl>
+  </w:abstractNum>
+  <w:abstractNum w:abstractNumId="2" w15:restartNumberingAfterBreak="0">
     <w:nsid w:val="0FAB483C"/>
     <w:multiLevelType w:val="multilevel"/>
     <w:tmpl w:val="23608E5E"/>
@@ -4727,7 +6672,7 @@
       <w:lvlText w:val="%1."/>
       <w:lvlJc w:val="left"/>
       <w:pPr>
-        <w:ind w:left="502" w:hanging="360"/>
+        <w:ind w:left="643" w:hanging="360"/>
       </w:pPr>
       <w:rPr>
         <w:rFonts w:hint="default"/>
@@ -4743,7 +6688,7 @@
       <w:lvlText w:val="%1.%2."/>
       <w:lvlJc w:val="left"/>
       <w:pPr>
-        <w:ind w:left="934" w:hanging="432"/>
+        <w:ind w:left="1075" w:hanging="432"/>
       </w:pPr>
       <w:rPr>
         <w:rFonts w:hint="default"/>
@@ -4755,7 +6700,7 @@
       <w:lvlText w:val="%1.%2.%3."/>
       <w:lvlJc w:val="left"/>
       <w:pPr>
-        <w:ind w:left="1366" w:hanging="504"/>
+        <w:ind w:left="1507" w:hanging="504"/>
       </w:pPr>
       <w:rPr>
         <w:rFonts w:hint="default"/>
@@ -4767,7 +6712,7 @@
       <w:lvlText w:val="%1.%2.%3.%4."/>
       <w:lvlJc w:val="left"/>
       <w:pPr>
-        <w:ind w:left="1870" w:hanging="648"/>
+        <w:ind w:left="2011" w:hanging="648"/>
       </w:pPr>
       <w:rPr>
         <w:rFonts w:hint="default"/>
@@ -4779,7 +6724,7 @@
       <w:lvlText w:val="%1.%2.%3.%4.%5."/>
       <w:lvlJc w:val="left"/>
       <w:pPr>
-        <w:ind w:left="2374" w:hanging="792"/>
+        <w:ind w:left="2515" w:hanging="792"/>
       </w:pPr>
       <w:rPr>
         <w:rFonts w:hint="default"/>
@@ -4791,7 +6736,7 @@
       <w:lvlText w:val="%1.%2.%3.%4.%5.%6."/>
       <w:lvlJc w:val="left"/>
       <w:pPr>
-        <w:ind w:left="2878" w:hanging="936"/>
+        <w:ind w:left="3019" w:hanging="936"/>
       </w:pPr>
       <w:rPr>
         <w:rFonts w:hint="default"/>
@@ -4803,7 +6748,7 @@
       <w:lvlText w:val="%1.%2.%3.%4.%5.%6.%7."/>
       <w:lvlJc w:val="left"/>
       <w:pPr>
-        <w:ind w:left="3382" w:hanging="1080"/>
+        <w:ind w:left="3523" w:hanging="1080"/>
       </w:pPr>
       <w:rPr>
         <w:rFonts w:hint="default"/>
@@ -4815,7 +6760,7 @@
       <w:lvlText w:val="%1.%2.%3.%4.%5.%6.%7.%8."/>
       <w:lvlJc w:val="left"/>
       <w:pPr>
-        <w:ind w:left="3886" w:hanging="1224"/>
+        <w:ind w:left="4027" w:hanging="1224"/>
       </w:pPr>
       <w:rPr>
         <w:rFonts w:hint="default"/>
@@ -4827,14 +6772,14 @@
       <w:lvlText w:val="%1.%2.%3.%4.%5.%6.%7.%8.%9."/>
       <w:lvlJc w:val="left"/>
       <w:pPr>
-        <w:ind w:left="4462" w:hanging="1440"/>
+        <w:ind w:left="4603" w:hanging="1440"/>
       </w:pPr>
       <w:rPr>
         <w:rFonts w:hint="default"/>
       </w:rPr>
     </w:lvl>
   </w:abstractNum>
-  <w:abstractNum w:abstractNumId="1" w15:restartNumberingAfterBreak="0">
+  <w:abstractNum w:abstractNumId="3" w15:restartNumberingAfterBreak="0">
     <w:nsid w:val="11326322"/>
     <w:multiLevelType w:val="multilevel"/>
     <w:tmpl w:val="FB6C07DE"/>
@@ -4951,7 +6896,7 @@
       </w:rPr>
     </w:lvl>
   </w:abstractNum>
-  <w:abstractNum w:abstractNumId="2" w15:restartNumberingAfterBreak="0">
+  <w:abstractNum w:abstractNumId="4" w15:restartNumberingAfterBreak="0">
     <w:nsid w:val="28836C00"/>
     <w:multiLevelType w:val="multilevel"/>
     <w:tmpl w:val="23608E5E"/>
@@ -5068,7 +7013,120 @@
       </w:rPr>
     </w:lvl>
   </w:abstractNum>
-  <w:abstractNum w:abstractNumId="3" w15:restartNumberingAfterBreak="0">
+  <w:abstractNum w:abstractNumId="5" w15:restartNumberingAfterBreak="0">
+    <w:nsid w:val="2CA57214"/>
+    <w:multiLevelType w:val="multilevel"/>
+    <w:tmpl w:val="9FEC976A"/>
+    <w:lvl w:ilvl="0">
+      <w:start w:val="1"/>
+      <w:numFmt w:val="none"/>
+      <w:lvlText w:val="6."/>
+      <w:lvlJc w:val="left"/>
+      <w:pPr>
+        <w:ind w:left="501" w:hanging="360"/>
+      </w:pPr>
+      <w:rPr>
+        <w:rFonts w:hint="default"/>
+      </w:rPr>
+    </w:lvl>
+    <w:lvl w:ilvl="1">
+      <w:start w:val="1"/>
+      <w:numFmt w:val="lowerLetter"/>
+      <w:lvlText w:val="%2."/>
+      <w:lvlJc w:val="left"/>
+      <w:pPr>
+        <w:ind w:left="1221" w:hanging="360"/>
+      </w:pPr>
+      <w:rPr>
+        <w:rFonts w:hint="default"/>
+      </w:rPr>
+    </w:lvl>
+    <w:lvl w:ilvl="2">
+      <w:start w:val="1"/>
+      <w:numFmt w:val="lowerRoman"/>
+      <w:lvlText w:val="%3."/>
+      <w:lvlJc w:val="right"/>
+      <w:pPr>
+        <w:ind w:left="1941" w:hanging="180"/>
+      </w:pPr>
+      <w:rPr>
+        <w:rFonts w:hint="default"/>
+      </w:rPr>
+    </w:lvl>
+    <w:lvl w:ilvl="3">
+      <w:start w:val="1"/>
+      <w:numFmt w:val="decimal"/>
+      <w:lvlText w:val="%4."/>
+      <w:lvlJc w:val="left"/>
+      <w:pPr>
+        <w:ind w:left="2661" w:hanging="360"/>
+      </w:pPr>
+      <w:rPr>
+        <w:rFonts w:hint="default"/>
+      </w:rPr>
+    </w:lvl>
+    <w:lvl w:ilvl="4">
+      <w:start w:val="1"/>
+      <w:numFmt w:val="lowerLetter"/>
+      <w:lvlText w:val="%5."/>
+      <w:lvlJc w:val="left"/>
+      <w:pPr>
+        <w:ind w:left="3381" w:hanging="360"/>
+      </w:pPr>
+      <w:rPr>
+        <w:rFonts w:hint="default"/>
+      </w:rPr>
+    </w:lvl>
+    <w:lvl w:ilvl="5">
+      <w:start w:val="1"/>
+      <w:numFmt w:val="lowerRoman"/>
+      <w:lvlText w:val="%6."/>
+      <w:lvlJc w:val="right"/>
+      <w:pPr>
+        <w:ind w:left="4101" w:hanging="180"/>
+      </w:pPr>
+      <w:rPr>
+        <w:rFonts w:hint="default"/>
+      </w:rPr>
+    </w:lvl>
+    <w:lvl w:ilvl="6">
+      <w:start w:val="1"/>
+      <w:numFmt w:val="decimal"/>
+      <w:lvlText w:val="%7."/>
+      <w:lvlJc w:val="left"/>
+      <w:pPr>
+        <w:ind w:left="4821" w:hanging="360"/>
+      </w:pPr>
+      <w:rPr>
+        <w:rFonts w:hint="default"/>
+      </w:rPr>
+    </w:lvl>
+    <w:lvl w:ilvl="7">
+      <w:start w:val="1"/>
+      <w:numFmt w:val="lowerLetter"/>
+      <w:lvlText w:val="%8."/>
+      <w:lvlJc w:val="left"/>
+      <w:pPr>
+        <w:ind w:left="5541" w:hanging="360"/>
+      </w:pPr>
+      <w:rPr>
+        <w:rFonts w:hint="default"/>
+      </w:rPr>
+    </w:lvl>
+    <w:lvl w:ilvl="8">
+      <w:start w:val="1"/>
+      <w:numFmt w:val="lowerRoman"/>
+      <w:lvlText w:val="%9."/>
+      <w:lvlJc w:val="right"/>
+      <w:pPr>
+        <w:ind w:left="6261" w:hanging="180"/>
+      </w:pPr>
+      <w:rPr>
+        <w:rFonts w:hint="default"/>
+      </w:rPr>
+    </w:lvl>
+  </w:abstractNum>
+  <w:abstractNum w:abstractNumId="6" w15:restartNumberingAfterBreak="0">
     <w:nsid w:val="39970573"/>
     <w:multiLevelType w:val="multilevel"/>
     <w:tmpl w:val="3D2E8742"/>
@@ -5185,7 +7243,124 @@
       </w:rPr>
     </w:lvl>
   </w:abstractNum>
-  <w:abstractNum w:abstractNumId="4" w15:restartNumberingAfterBreak="0">
+  <w:abstractNum w:abstractNumId="7" w15:restartNumberingAfterBreak="0">
+    <w:nsid w:val="3B601452"/>
+    <w:multiLevelType w:val="multilevel"/>
+    <w:tmpl w:val="EEB2A78E"/>
+    <w:lvl w:ilvl="0">
+      <w:start w:val="1"/>
+      <w:numFmt w:val="none"/>
+      <w:lvlText w:val="4."/>
+      <w:lvlJc w:val="left"/>
+      <w:pPr>
+        <w:ind w:left="502" w:hanging="360"/>
+      </w:pPr>
+      <w:rPr>
+        <w:rFonts w:hint="default"/>
+        <w:b/>
+        <w:bCs/>
+        <w:sz w:val="32"/>
+        <w:szCs w:val="32"/>
+      </w:rPr>
+    </w:lvl>
+    <w:lvl w:ilvl="1">
+      <w:start w:val="1"/>
+      <w:numFmt w:val="decimal"/>
+      <w:lvlText w:val="%1.%2."/>
+      <w:lvlJc w:val="left"/>
+      <w:pPr>
+        <w:ind w:left="934" w:hanging="432"/>
+      </w:pPr>
+      <w:rPr>
+        <w:rFonts w:hint="default"/>
+      </w:rPr>
+    </w:lvl>
+    <w:lvl w:ilvl="2">
+      <w:start w:val="1"/>
+      <w:numFmt w:val="decimal"/>
+      <w:lvlText w:val="%1.%2.%3."/>
+      <w:lvlJc w:val="left"/>
+      <w:pPr>
+        <w:ind w:left="1366" w:hanging="504"/>
+      </w:pPr>
+      <w:rPr>
+        <w:rFonts w:hint="default"/>
+      </w:rPr>
+    </w:lvl>
+    <w:lvl w:ilvl="3">
+      <w:start w:val="1"/>
+      <w:numFmt w:val="decimal"/>
+      <w:lvlText w:val="%1.%2.%3.%4."/>
+      <w:lvlJc w:val="left"/>
+      <w:pPr>
+        <w:ind w:left="1870" w:hanging="648"/>
+      </w:pPr>
+      <w:rPr>
+        <w:rFonts w:hint="default"/>
+      </w:rPr>
+    </w:lvl>
+    <w:lvl w:ilvl="4">
+      <w:start w:val="1"/>
+      <w:numFmt w:val="decimal"/>
+      <w:lvlText w:val="%1.%2.%3.%4.%5."/>
+      <w:lvlJc w:val="left"/>
+      <w:pPr>
+        <w:ind w:left="2374" w:hanging="792"/>
+      </w:pPr>
+      <w:rPr>
+        <w:rFonts w:hint="default"/>
+      </w:rPr>
+    </w:lvl>
+    <w:lvl w:ilvl="5">
+      <w:start w:val="1"/>
+      <w:numFmt w:val="decimal"/>
+      <w:lvlText w:val="%1.%2.%3.%4.%5.%6."/>
+      <w:lvlJc w:val="left"/>
+      <w:pPr>
+        <w:ind w:left="2878" w:hanging="936"/>
+      </w:pPr>
+      <w:rPr>
+        <w:rFonts w:hint="default"/>
+      </w:rPr>
+    </w:lvl>
+    <w:lvl w:ilvl="6">
+      <w:start w:val="1"/>
+      <w:numFmt w:val="decimal"/>
+      <w:lvlText w:val="%1.%2.%3.%4.%5.%6.%7."/>
+      <w:lvlJc w:val="left"/>
+      <w:pPr>
+        <w:ind w:left="3382" w:hanging="1080"/>
+      </w:pPr>
+      <w:rPr>
+        <w:rFonts w:hint="default"/>
+      </w:rPr>
+    </w:lvl>
+    <w:lvl w:ilvl="7">
+      <w:start w:val="1"/>
+      <w:numFmt w:val="decimal"/>
+      <w:lvlText w:val="%1.%2.%3.%4.%5.%6.%7.%8."/>
+      <w:lvlJc w:val="left"/>
+      <w:pPr>
+        <w:ind w:left="3886" w:hanging="1224"/>
+      </w:pPr>
+      <w:rPr>
+        <w:rFonts w:hint="default"/>
+      </w:rPr>
+    </w:lvl>
+    <w:lvl w:ilvl="8">
+      <w:start w:val="1"/>
+      <w:numFmt w:val="decimal"/>
+      <w:lvlText w:val="%1.%2.%3.%4.%5.%6.%7.%8.%9."/>
+      <w:lvlJc w:val="left"/>
+      <w:pPr>
+        <w:ind w:left="4462" w:hanging="1440"/>
+      </w:pPr>
+      <w:rPr>
+        <w:rFonts w:hint="default"/>
+      </w:rPr>
+    </w:lvl>
+  </w:abstractNum>
+  <w:abstractNum w:abstractNumId="8" w15:restartNumberingAfterBreak="0">
     <w:nsid w:val="3D3672BB"/>
     <w:multiLevelType w:val="multilevel"/>
     <w:tmpl w:val="23608E5E"/>
@@ -5302,7 +7477,7 @@
       </w:rPr>
     </w:lvl>
   </w:abstractNum>
-  <w:abstractNum w:abstractNumId="5" w15:restartNumberingAfterBreak="0">
+  <w:abstractNum w:abstractNumId="9" w15:restartNumberingAfterBreak="0">
     <w:nsid w:val="3E8E0480"/>
     <w:multiLevelType w:val="multilevel"/>
     <w:tmpl w:val="23608E5E"/>
@@ -5419,7 +7594,355 @@
       </w:rPr>
     </w:lvl>
   </w:abstractNum>
-  <w:abstractNum w:abstractNumId="6" w15:restartNumberingAfterBreak="0">
+  <w:abstractNum w:abstractNumId="10" w15:restartNumberingAfterBreak="0">
+    <w:nsid w:val="4152394D"/>
+    <w:multiLevelType w:val="multilevel"/>
+    <w:tmpl w:val="23608E5E"/>
+    <w:lvl w:ilvl="0">
+      <w:start w:val="1"/>
+      <w:numFmt w:val="decimal"/>
+      <w:lvlText w:val="%1."/>
+      <w:lvlJc w:val="left"/>
+      <w:pPr>
+        <w:ind w:left="502" w:hanging="360"/>
+      </w:pPr>
+      <w:rPr>
+        <w:rFonts w:hint="default"/>
+        <w:b/>
+        <w:bCs/>
+        <w:sz w:val="28"/>
+        <w:szCs w:val="28"/>
+      </w:rPr>
+    </w:lvl>
+    <w:lvl w:ilvl="1">
+      <w:start w:val="1"/>
+      <w:numFmt w:val="decimal"/>
+      <w:lvlText w:val="%1.%2."/>
+      <w:lvlJc w:val="left"/>
+      <w:pPr>
+        <w:ind w:left="934" w:hanging="432"/>
+      </w:pPr>
+      <w:rPr>
+        <w:rFonts w:hint="default"/>
+      </w:rPr>
+    </w:lvl>
+    <w:lvl w:ilvl="2">
+      <w:start w:val="1"/>
+      <w:numFmt w:val="decimal"/>
+      <w:lvlText w:val="%1.%2.%3."/>
+      <w:lvlJc w:val="left"/>
+      <w:pPr>
+        <w:ind w:left="1366" w:hanging="504"/>
+      </w:pPr>
+      <w:rPr>
+        <w:rFonts w:hint="default"/>
+      </w:rPr>
+    </w:lvl>
+    <w:lvl w:ilvl="3">
+      <w:start w:val="1"/>
+      <w:numFmt w:val="decimal"/>
+      <w:lvlText w:val="%1.%2.%3.%4."/>
+      <w:lvlJc w:val="left"/>
+      <w:pPr>
+        <w:ind w:left="1870" w:hanging="648"/>
+      </w:pPr>
+      <w:rPr>
+        <w:rFonts w:hint="default"/>
+      </w:rPr>
+    </w:lvl>
+    <w:lvl w:ilvl="4">
+      <w:start w:val="1"/>
+      <w:numFmt w:val="decimal"/>
+      <w:lvlText w:val="%1.%2.%3.%4.%5."/>
+      <w:lvlJc w:val="left"/>
+      <w:pPr>
+        <w:ind w:left="2374" w:hanging="792"/>
+      </w:pPr>
+      <w:rPr>
+        <w:rFonts w:hint="default"/>
+      </w:rPr>
+    </w:lvl>
+    <w:lvl w:ilvl="5">
+      <w:start w:val="1"/>
+      <w:numFmt w:val="decimal"/>
+      <w:lvlText w:val="%1.%2.%3.%4.%5.%6."/>
+      <w:lvlJc w:val="left"/>
+      <w:pPr>
+        <w:ind w:left="2878" w:hanging="936"/>
+      </w:pPr>
+      <w:rPr>
+        <w:rFonts w:hint="default"/>
+      </w:rPr>
+    </w:lvl>
+    <w:lvl w:ilvl="6">
+      <w:start w:val="1"/>
+      <w:numFmt w:val="decimal"/>
+      <w:lvlText w:val="%1.%2.%3.%4.%5.%6.%7."/>
+      <w:lvlJc w:val="left"/>
+      <w:pPr>
+        <w:ind w:left="3382" w:hanging="1080"/>
+      </w:pPr>
+      <w:rPr>
+        <w:rFonts w:hint="default"/>
+      </w:rPr>
+    </w:lvl>
+    <w:lvl w:ilvl="7">
+      <w:start w:val="1"/>
+      <w:numFmt w:val="decimal"/>
+      <w:lvlText w:val="%1.%2.%3.%4.%5.%6.%7.%8."/>
+      <w:lvlJc w:val="left"/>
+      <w:pPr>
+        <w:ind w:left="3886" w:hanging="1224"/>
+      </w:pPr>
+      <w:rPr>
+        <w:rFonts w:hint="default"/>
+      </w:rPr>
+    </w:lvl>
+    <w:lvl w:ilvl="8">
+      <w:start w:val="1"/>
+      <w:numFmt w:val="decimal"/>
+      <w:lvlText w:val="%1.%2.%3.%4.%5.%6.%7.%8.%9."/>
+      <w:lvlJc w:val="left"/>
+      <w:pPr>
+        <w:ind w:left="4462" w:hanging="1440"/>
+      </w:pPr>
+      <w:rPr>
+        <w:rFonts w:hint="default"/>
+      </w:rPr>
+    </w:lvl>
+  </w:abstractNum>
+  <w:abstractNum w:abstractNumId="11" w15:restartNumberingAfterBreak="0">
+    <w:nsid w:val="4450738C"/>
+    <w:multiLevelType w:val="hybridMultilevel"/>
+    <w:tmpl w:val="A078CC22"/>
+    <w:lvl w:ilvl="0" w:tplc="04130007">
+      <w:start w:val="1"/>
+      <w:numFmt w:val="bullet"/>
+      <w:lvlText w:val=""/>
+      <w:lvlPicBulletId w:val="0"/>
+      <w:lvlJc w:val="left"/>
+      <w:pPr>
+        <w:ind w:left="720" w:hanging="360"/>
+      </w:pPr>
+      <w:rPr>
+        <w:rFonts w:ascii="Symbol" w:hAnsi="Symbol" w:hint="default"/>
+      </w:rPr>
+    </w:lvl>
+    <w:lvl w:ilvl="1" w:tplc="04130003" w:tentative="1">
+      <w:start w:val="1"/>
+      <w:numFmt w:val="bullet"/>
+      <w:lvlText w:val="o"/>
+      <w:lvlJc w:val="left"/>
+      <w:pPr>
+        <w:ind w:left="1440" w:hanging="360"/>
+      </w:pPr>
+      <w:rPr>
+        <w:rFonts w:ascii="Courier New" w:hAnsi="Courier New" w:cs="Courier New" w:hint="default"/>
+      </w:rPr>
+    </w:lvl>
+    <w:lvl w:ilvl="2" w:tplc="04130005" w:tentative="1">
+      <w:start w:val="1"/>
+      <w:numFmt w:val="bullet"/>
+      <w:lvlText w:val=""/>
+      <w:lvlJc w:val="left"/>
+      <w:pPr>
+        <w:ind w:left="2160" w:hanging="360"/>
+      </w:pPr>
+      <w:rPr>
+        <w:rFonts w:ascii="Wingdings" w:hAnsi="Wingdings" w:hint="default"/>
+      </w:rPr>
+    </w:lvl>
+    <w:lvl w:ilvl="3" w:tplc="04130001" w:tentative="1">
+      <w:start w:val="1"/>
+      <w:numFmt w:val="bullet"/>
+      <w:lvlText w:val=""/>
+      <w:lvlJc w:val="left"/>
+      <w:pPr>
+        <w:ind w:left="2880" w:hanging="360"/>
+      </w:pPr>
+      <w:rPr>
+        <w:rFonts w:ascii="Symbol" w:hAnsi="Symbol" w:hint="default"/>
+      </w:rPr>
+    </w:lvl>
+    <w:lvl w:ilvl="4" w:tplc="04130003" w:tentative="1">
+      <w:start w:val="1"/>
+      <w:numFmt w:val="bullet"/>
+      <w:lvlText w:val="o"/>
+      <w:lvlJc w:val="left"/>
+      <w:pPr>
+        <w:ind w:left="3600" w:hanging="360"/>
+      </w:pPr>
+      <w:rPr>
+        <w:rFonts w:ascii="Courier New" w:hAnsi="Courier New" w:cs="Courier New" w:hint="default"/>
+      </w:rPr>
+    </w:lvl>
+    <w:lvl w:ilvl="5" w:tplc="04130005" w:tentative="1">
+      <w:start w:val="1"/>
+      <w:numFmt w:val="bullet"/>
+      <w:lvlText w:val=""/>
+      <w:lvlJc w:val="left"/>
+      <w:pPr>
+        <w:ind w:left="4320" w:hanging="360"/>
+      </w:pPr>
+      <w:rPr>
+        <w:rFonts w:ascii="Wingdings" w:hAnsi="Wingdings" w:hint="default"/>
+      </w:rPr>
+    </w:lvl>
+    <w:lvl w:ilvl="6" w:tplc="04130001" w:tentative="1">
+      <w:start w:val="1"/>
+      <w:numFmt w:val="bullet"/>
+      <w:lvlText w:val=""/>
+      <w:lvlJc w:val="left"/>
+      <w:pPr>
+        <w:ind w:left="5040" w:hanging="360"/>
+      </w:pPr>
+      <w:rPr>
+        <w:rFonts w:ascii="Symbol" w:hAnsi="Symbol" w:hint="default"/>
+      </w:rPr>
+    </w:lvl>
+    <w:lvl w:ilvl="7" w:tplc="04130003" w:tentative="1">
+      <w:start w:val="1"/>
+      <w:numFmt w:val="bullet"/>
+      <w:lvlText w:val="o"/>
+      <w:lvlJc w:val="left"/>
+      <w:pPr>
+        <w:ind w:left="5760" w:hanging="360"/>
+      </w:pPr>
+      <w:rPr>
+        <w:rFonts w:ascii="Courier New" w:hAnsi="Courier New" w:cs="Courier New" w:hint="default"/>
+      </w:rPr>
+    </w:lvl>
+    <w:lvl w:ilvl="8" w:tplc="04130005" w:tentative="1">
+      <w:start w:val="1"/>
+      <w:numFmt w:val="bullet"/>
+      <w:lvlText w:val=""/>
+      <w:lvlJc w:val="left"/>
+      <w:pPr>
+        <w:ind w:left="6480" w:hanging="360"/>
+      </w:pPr>
+      <w:rPr>
+        <w:rFonts w:ascii="Wingdings" w:hAnsi="Wingdings" w:hint="default"/>
+      </w:rPr>
+    </w:lvl>
+  </w:abstractNum>
+  <w:abstractNum w:abstractNumId="12" w15:restartNumberingAfterBreak="0">
+    <w:nsid w:val="47AF35AF"/>
+    <w:multiLevelType w:val="multilevel"/>
+    <w:tmpl w:val="67F8FCCE"/>
+    <w:lvl w:ilvl="0">
+      <w:start w:val="1"/>
+      <w:numFmt w:val="none"/>
+      <w:lvlText w:val="5."/>
+      <w:lvlJc w:val="left"/>
+      <w:pPr>
+        <w:ind w:left="502" w:hanging="360"/>
+      </w:pPr>
+      <w:rPr>
+        <w:rFonts w:hint="default"/>
+        <w:b/>
+        <w:bCs/>
+        <w:sz w:val="32"/>
+        <w:szCs w:val="32"/>
+      </w:rPr>
+    </w:lvl>
+    <w:lvl w:ilvl="1">
+      <w:start w:val="1"/>
+      <w:numFmt w:val="decimal"/>
+      <w:lvlText w:val="%1.%2."/>
+      <w:lvlJc w:val="left"/>
+      <w:pPr>
+        <w:ind w:left="934" w:hanging="432"/>
+      </w:pPr>
+      <w:rPr>
+        <w:rFonts w:hint="default"/>
+      </w:rPr>
+    </w:lvl>
+    <w:lvl w:ilvl="2">
+      <w:start w:val="1"/>
+      <w:numFmt w:val="decimal"/>
+      <w:lvlText w:val="%1.%2.%3."/>
+      <w:lvlJc w:val="left"/>
+      <w:pPr>
+        <w:ind w:left="1366" w:hanging="504"/>
+      </w:pPr>
+      <w:rPr>
+        <w:rFonts w:hint="default"/>
+      </w:rPr>
+    </w:lvl>
+    <w:lvl w:ilvl="3">
+      <w:start w:val="1"/>
+      <w:numFmt w:val="decimal"/>
+      <w:lvlText w:val="%1.%2.%3.%4."/>
+      <w:lvlJc w:val="left"/>
+      <w:pPr>
+        <w:ind w:left="1870" w:hanging="648"/>
+      </w:pPr>
+      <w:rPr>
+        <w:rFonts w:hint="default"/>
+      </w:rPr>
+    </w:lvl>
+    <w:lvl w:ilvl="4">
+      <w:start w:val="1"/>
+      <w:numFmt w:val="decimal"/>
+      <w:lvlText w:val="%1.%2.%3.%4.%5."/>
+      <w:lvlJc w:val="left"/>
+      <w:pPr>
+        <w:ind w:left="2374" w:hanging="792"/>
+      </w:pPr>
+      <w:rPr>
+        <w:rFonts w:hint="default"/>
+      </w:rPr>
+    </w:lvl>
+    <w:lvl w:ilvl="5">
+      <w:start w:val="1"/>
+      <w:numFmt w:val="decimal"/>
+      <w:lvlText w:val="%1.%2.%3.%4.%5.%6."/>
+      <w:lvlJc w:val="left"/>
+      <w:pPr>
+        <w:ind w:left="2878" w:hanging="936"/>
+      </w:pPr>
+      <w:rPr>
+        <w:rFonts w:hint="default"/>
+      </w:rPr>
+    </w:lvl>
+    <w:lvl w:ilvl="6">
+      <w:start w:val="1"/>
+      <w:numFmt w:val="decimal"/>
+      <w:lvlText w:val="%1.%2.%3.%4.%5.%6.%7."/>
+      <w:lvlJc w:val="left"/>
+      <w:pPr>
+        <w:ind w:left="3382" w:hanging="1080"/>
+      </w:pPr>
+      <w:rPr>
+        <w:rFonts w:hint="default"/>
+      </w:rPr>
+    </w:lvl>
+    <w:lvl w:ilvl="7">
+      <w:start w:val="1"/>
+      <w:numFmt w:val="decimal"/>
+      <w:lvlText w:val="%1.%2.%3.%4.%5.%6.%7.%8."/>
+      <w:lvlJc w:val="left"/>
+      <w:pPr>
+        <w:ind w:left="3886" w:hanging="1224"/>
+      </w:pPr>
+      <w:rPr>
+        <w:rFonts w:hint="default"/>
+      </w:rPr>
+    </w:lvl>
+    <w:lvl w:ilvl="8">
+      <w:start w:val="1"/>
+      <w:numFmt w:val="decimal"/>
+      <w:lvlText w:val="%1.%2.%3.%4.%5.%6.%7.%8.%9."/>
+      <w:lvlJc w:val="left"/>
+      <w:pPr>
+        <w:ind w:left="4462" w:hanging="1440"/>
+      </w:pPr>
+      <w:rPr>
+        <w:rFonts w:hint="default"/>
+      </w:rPr>
+    </w:lvl>
+  </w:abstractNum>
+  <w:abstractNum w:abstractNumId="13" w15:restartNumberingAfterBreak="0">
     <w:nsid w:val="513E732F"/>
     <w:multiLevelType w:val="multilevel"/>
     <w:tmpl w:val="368A9E24"/>
@@ -5536,7 +8059,237 @@
       </w:rPr>
     </w:lvl>
   </w:abstractNum>
-  <w:abstractNum w:abstractNumId="7" w15:restartNumberingAfterBreak="0">
+  <w:abstractNum w:abstractNumId="14" w15:restartNumberingAfterBreak="0">
+    <w:nsid w:val="5C562946"/>
+    <w:multiLevelType w:val="hybridMultilevel"/>
+    <w:tmpl w:val="4620C176"/>
+    <w:lvl w:ilvl="0" w:tplc="04130003">
+      <w:start w:val="1"/>
+      <w:numFmt w:val="bullet"/>
+      <w:lvlText w:val="o"/>
+      <w:lvlJc w:val="left"/>
+      <w:pPr>
+        <w:ind w:left="720" w:hanging="360"/>
+      </w:pPr>
+      <w:rPr>
+        <w:rFonts w:ascii="Courier New" w:hAnsi="Courier New" w:cs="Courier New" w:hint="default"/>
+      </w:rPr>
+    </w:lvl>
+    <w:lvl w:ilvl="1" w:tplc="04130003" w:tentative="1">
+      <w:start w:val="1"/>
+      <w:numFmt w:val="bullet"/>
+      <w:lvlText w:val="o"/>
+      <w:lvlJc w:val="left"/>
+      <w:pPr>
+        <w:ind w:left="1440" w:hanging="360"/>
+      </w:pPr>
+      <w:rPr>
+        <w:rFonts w:ascii="Courier New" w:hAnsi="Courier New" w:cs="Courier New" w:hint="default"/>
+      </w:rPr>
+    </w:lvl>
+    <w:lvl w:ilvl="2" w:tplc="04130005" w:tentative="1">
+      <w:start w:val="1"/>
+      <w:numFmt w:val="bullet"/>
+      <w:lvlText w:val=""/>
+      <w:lvlJc w:val="left"/>
+      <w:pPr>
+        <w:ind w:left="2160" w:hanging="360"/>
+      </w:pPr>
+      <w:rPr>
+        <w:rFonts w:ascii="Wingdings" w:hAnsi="Wingdings" w:hint="default"/>
+      </w:rPr>
+    </w:lvl>
+    <w:lvl w:ilvl="3" w:tplc="04130001" w:tentative="1">
+      <w:start w:val="1"/>
+      <w:numFmt w:val="bullet"/>
+      <w:lvlText w:val=""/>
+      <w:lvlJc w:val="left"/>
+      <w:pPr>
+        <w:ind w:left="2880" w:hanging="360"/>
+      </w:pPr>
+      <w:rPr>
+        <w:rFonts w:ascii="Symbol" w:hAnsi="Symbol" w:hint="default"/>
+      </w:rPr>
+    </w:lvl>
+    <w:lvl w:ilvl="4" w:tplc="04130003" w:tentative="1">
+      <w:start w:val="1"/>
+      <w:numFmt w:val="bullet"/>
+      <w:lvlText w:val="o"/>
+      <w:lvlJc w:val="left"/>
+      <w:pPr>
+        <w:ind w:left="3600" w:hanging="360"/>
+      </w:pPr>
+      <w:rPr>
+        <w:rFonts w:ascii="Courier New" w:hAnsi="Courier New" w:cs="Courier New" w:hint="default"/>
+      </w:rPr>
+    </w:lvl>
+    <w:lvl w:ilvl="5" w:tplc="04130005" w:tentative="1">
+      <w:start w:val="1"/>
+      <w:numFmt w:val="bullet"/>
+      <w:lvlText w:val=""/>
+      <w:lvlJc w:val="left"/>
+      <w:pPr>
+        <w:ind w:left="4320" w:hanging="360"/>
+      </w:pPr>
+      <w:rPr>
+        <w:rFonts w:ascii="Wingdings" w:hAnsi="Wingdings" w:hint="default"/>
+      </w:rPr>
+    </w:lvl>
+    <w:lvl w:ilvl="6" w:tplc="04130001" w:tentative="1">
+      <w:start w:val="1"/>
+      <w:numFmt w:val="bullet"/>
+      <w:lvlText w:val=""/>
+      <w:lvlJc w:val="left"/>
+      <w:pPr>
+        <w:ind w:left="5040" w:hanging="360"/>
+      </w:pPr>
+      <w:rPr>
+        <w:rFonts w:ascii="Symbol" w:hAnsi="Symbol" w:hint="default"/>
+      </w:rPr>
+    </w:lvl>
+    <w:lvl w:ilvl="7" w:tplc="04130003" w:tentative="1">
+      <w:start w:val="1"/>
+      <w:numFmt w:val="bullet"/>
+      <w:lvlText w:val="o"/>
+      <w:lvlJc w:val="left"/>
+      <w:pPr>
+        <w:ind w:left="5760" w:hanging="360"/>
+      </w:pPr>
+      <w:rPr>
+        <w:rFonts w:ascii="Courier New" w:hAnsi="Courier New" w:cs="Courier New" w:hint="default"/>
+      </w:rPr>
+    </w:lvl>
+    <w:lvl w:ilvl="8" w:tplc="04130005" w:tentative="1">
+      <w:start w:val="1"/>
+      <w:numFmt w:val="bullet"/>
+      <w:lvlText w:val=""/>
+      <w:lvlJc w:val="left"/>
+      <w:pPr>
+        <w:ind w:left="6480" w:hanging="360"/>
+      </w:pPr>
+      <w:rPr>
+        <w:rFonts w:ascii="Wingdings" w:hAnsi="Wingdings" w:hint="default"/>
+      </w:rPr>
+    </w:lvl>
+  </w:abstractNum>
+  <w:abstractNum w:abstractNumId="15" w15:restartNumberingAfterBreak="0">
+    <w:nsid w:val="63614877"/>
+    <w:multiLevelType w:val="multilevel"/>
+    <w:tmpl w:val="23608E5E"/>
+    <w:lvl w:ilvl="0">
+      <w:start w:val="1"/>
+      <w:numFmt w:val="decimal"/>
+      <w:lvlText w:val="%1."/>
+      <w:lvlJc w:val="left"/>
+      <w:pPr>
+        <w:ind w:left="502" w:hanging="360"/>
+      </w:pPr>
+      <w:rPr>
+        <w:rFonts w:hint="default"/>
+        <w:b/>
+        <w:bCs/>
+        <w:sz w:val="28"/>
+        <w:szCs w:val="28"/>
+      </w:rPr>
+    </w:lvl>
+    <w:lvl w:ilvl="1">
+      <w:start w:val="1"/>
+      <w:numFmt w:val="decimal"/>
+      <w:lvlText w:val="%1.%2."/>
+      <w:lvlJc w:val="left"/>
+      <w:pPr>
+        <w:ind w:left="934" w:hanging="432"/>
+      </w:pPr>
+      <w:rPr>
+        <w:rFonts w:hint="default"/>
+      </w:rPr>
+    </w:lvl>
+    <w:lvl w:ilvl="2">
+      <w:start w:val="1"/>
+      <w:numFmt w:val="decimal"/>
+      <w:lvlText w:val="%1.%2.%3."/>
+      <w:lvlJc w:val="left"/>
+      <w:pPr>
+        <w:ind w:left="1366" w:hanging="504"/>
+      </w:pPr>
+      <w:rPr>
+        <w:rFonts w:hint="default"/>
+      </w:rPr>
+    </w:lvl>
+    <w:lvl w:ilvl="3">
+      <w:start w:val="1"/>
+      <w:numFmt w:val="decimal"/>
+      <w:lvlText w:val="%1.%2.%3.%4."/>
+      <w:lvlJc w:val="left"/>
+      <w:pPr>
+        <w:ind w:left="1870" w:hanging="648"/>
+      </w:pPr>
+      <w:rPr>
+        <w:rFonts w:hint="default"/>
+      </w:rPr>
+    </w:lvl>
+    <w:lvl w:ilvl="4">
+      <w:start w:val="1"/>
+      <w:numFmt w:val="decimal"/>
+      <w:lvlText w:val="%1.%2.%3.%4.%5."/>
+      <w:lvlJc w:val="left"/>
+      <w:pPr>
+        <w:ind w:left="2374" w:hanging="792"/>
+      </w:pPr>
+      <w:rPr>
+        <w:rFonts w:hint="default"/>
+      </w:rPr>
+    </w:lvl>
+    <w:lvl w:ilvl="5">
+      <w:start w:val="1"/>
+      <w:numFmt w:val="decimal"/>
+      <w:lvlText w:val="%1.%2.%3.%4.%5.%6."/>
+      <w:lvlJc w:val="left"/>
+      <w:pPr>
+        <w:ind w:left="2878" w:hanging="936"/>
+      </w:pPr>
+      <w:rPr>
+        <w:rFonts w:hint="default"/>
+      </w:rPr>
+    </w:lvl>
+    <w:lvl w:ilvl="6">
+      <w:start w:val="1"/>
+      <w:numFmt w:val="decimal"/>
+      <w:lvlText w:val="%1.%2.%3.%4.%5.%6.%7."/>
+      <w:lvlJc w:val="left"/>
+      <w:pPr>
+        <w:ind w:left="3382" w:hanging="1080"/>
+      </w:pPr>
+      <w:rPr>
+        <w:rFonts w:hint="default"/>
+      </w:rPr>
+    </w:lvl>
+    <w:lvl w:ilvl="7">
+      <w:start w:val="1"/>
+      <w:numFmt w:val="decimal"/>
+      <w:lvlText w:val="%1.%2.%3.%4.%5.%6.%7.%8."/>
+      <w:lvlJc w:val="left"/>
+      <w:pPr>
+        <w:ind w:left="3886" w:hanging="1224"/>
+      </w:pPr>
+      <w:rPr>
+        <w:rFonts w:hint="default"/>
+      </w:rPr>
+    </w:lvl>
+    <w:lvl w:ilvl="8">
+      <w:start w:val="1"/>
+      <w:numFmt w:val="decimal"/>
+      <w:lvlText w:val="%1.%2.%3.%4.%5.%6.%7.%8.%9."/>
+      <w:lvlJc w:val="left"/>
+      <w:pPr>
+        <w:ind w:left="4462" w:hanging="1440"/>
+      </w:pPr>
+      <w:rPr>
+        <w:rFonts w:hint="default"/>
+      </w:rPr>
+    </w:lvl>
+  </w:abstractNum>
+  <w:abstractNum w:abstractNumId="16" w15:restartNumberingAfterBreak="0">
     <w:nsid w:val="63A44659"/>
     <w:multiLevelType w:val="hybridMultilevel"/>
     <w:tmpl w:val="3698B782"/>
@@ -5649,7 +8402,241 @@
       </w:rPr>
     </w:lvl>
   </w:abstractNum>
-  <w:abstractNum w:abstractNumId="8" w15:restartNumberingAfterBreak="0">
+  <w:abstractNum w:abstractNumId="17" w15:restartNumberingAfterBreak="0">
+    <w:nsid w:val="67C9670C"/>
+    <w:multiLevelType w:val="multilevel"/>
+    <w:tmpl w:val="1E342FD4"/>
+    <w:lvl w:ilvl="0">
+      <w:start w:val="1"/>
+      <w:numFmt w:val="decimal"/>
+      <w:lvlText w:val="%1."/>
+      <w:lvlJc w:val="left"/>
+      <w:pPr>
+        <w:ind w:left="502" w:hanging="360"/>
+      </w:pPr>
+      <w:rPr>
+        <w:rFonts w:hint="default"/>
+        <w:b/>
+        <w:bCs/>
+        <w:sz w:val="28"/>
+        <w:szCs w:val="28"/>
+      </w:rPr>
+    </w:lvl>
+    <w:lvl w:ilvl="1">
+      <w:start w:val="1"/>
+      <w:numFmt w:val="decimal"/>
+      <w:lvlText w:val="4.%2."/>
+      <w:lvlJc w:val="left"/>
+      <w:pPr>
+        <w:ind w:left="934" w:hanging="432"/>
+      </w:pPr>
+      <w:rPr>
+        <w:rFonts w:hint="default"/>
+      </w:rPr>
+    </w:lvl>
+    <w:lvl w:ilvl="2">
+      <w:start w:val="1"/>
+      <w:numFmt w:val="decimal"/>
+      <w:lvlText w:val="%1.%2.%3."/>
+      <w:lvlJc w:val="left"/>
+      <w:pPr>
+        <w:ind w:left="1366" w:hanging="504"/>
+      </w:pPr>
+      <w:rPr>
+        <w:rFonts w:hint="default"/>
+      </w:rPr>
+    </w:lvl>
+    <w:lvl w:ilvl="3">
+      <w:start w:val="1"/>
+      <w:numFmt w:val="decimal"/>
+      <w:lvlText w:val="%1.%2.%3.%4."/>
+      <w:lvlJc w:val="left"/>
+      <w:pPr>
+        <w:ind w:left="1870" w:hanging="648"/>
+      </w:pPr>
+      <w:rPr>
+        <w:rFonts w:hint="default"/>
+      </w:rPr>
+    </w:lvl>
+    <w:lvl w:ilvl="4">
+      <w:start w:val="1"/>
+      <w:numFmt w:val="decimal"/>
+      <w:lvlText w:val="%1.%2.%3.%4.%5."/>
+      <w:lvlJc w:val="left"/>
+      <w:pPr>
+        <w:ind w:left="2374" w:hanging="792"/>
+      </w:pPr>
+      <w:rPr>
+        <w:rFonts w:hint="default"/>
+      </w:rPr>
+    </w:lvl>
+    <w:lvl w:ilvl="5">
+      <w:start w:val="1"/>
+      <w:numFmt w:val="decimal"/>
+      <w:lvlText w:val="%1.%2.%3.%4.%5.%6."/>
+      <w:lvlJc w:val="left"/>
+      <w:pPr>
+        <w:ind w:left="2878" w:hanging="936"/>
+      </w:pPr>
+      <w:rPr>
+        <w:rFonts w:hint="default"/>
+      </w:rPr>
+    </w:lvl>
+    <w:lvl w:ilvl="6">
+      <w:start w:val="1"/>
+      <w:numFmt w:val="decimal"/>
+      <w:lvlText w:val="%1.%2.%3.%4.%5.%6.%7."/>
+      <w:lvlJc w:val="left"/>
+      <w:pPr>
+        <w:ind w:left="3382" w:hanging="1080"/>
+      </w:pPr>
+      <w:rPr>
+        <w:rFonts w:hint="default"/>
+      </w:rPr>
+    </w:lvl>
+    <w:lvl w:ilvl="7">
+      <w:start w:val="1"/>
+      <w:numFmt w:val="decimal"/>
+      <w:lvlText w:val="%1.%2.%3.%4.%5.%6.%7.%8."/>
+      <w:lvlJc w:val="left"/>
+      <w:pPr>
+        <w:ind w:left="3886" w:hanging="1224"/>
+      </w:pPr>
+      <w:rPr>
+        <w:rFonts w:hint="default"/>
+      </w:rPr>
+    </w:lvl>
+    <w:lvl w:ilvl="8">
+      <w:start w:val="1"/>
+      <w:numFmt w:val="decimal"/>
+      <w:lvlText w:val="%1.%2.%3.%4.%5.%6.%7.%8.%9."/>
+      <w:lvlJc w:val="left"/>
+      <w:pPr>
+        <w:ind w:left="4462" w:hanging="1440"/>
+      </w:pPr>
+      <w:rPr>
+        <w:rFonts w:hint="default"/>
+      </w:rPr>
+    </w:lvl>
+  </w:abstractNum>
+  <w:abstractNum w:abstractNumId="18" w15:restartNumberingAfterBreak="0">
+    <w:nsid w:val="6D1B00BF"/>
+    <w:multiLevelType w:val="multilevel"/>
+    <w:tmpl w:val="4214863E"/>
+    <w:lvl w:ilvl="0">
+      <w:start w:val="1"/>
+      <w:numFmt w:val="none"/>
+      <w:lvlText w:val="5."/>
+      <w:lvlJc w:val="left"/>
+      <w:pPr>
+        <w:ind w:left="502" w:hanging="360"/>
+      </w:pPr>
+      <w:rPr>
+        <w:rFonts w:hint="default"/>
+        <w:b/>
+        <w:bCs/>
+        <w:sz w:val="28"/>
+        <w:szCs w:val="28"/>
+      </w:rPr>
+    </w:lvl>
+    <w:lvl w:ilvl="1">
+      <w:start w:val="1"/>
+      <w:numFmt w:val="none"/>
+      <w:lvlText w:val="4.2."/>
+      <w:lvlJc w:val="left"/>
+      <w:pPr>
+        <w:ind w:left="934" w:hanging="432"/>
+      </w:pPr>
+      <w:rPr>
+        <w:rFonts w:hint="default"/>
+      </w:rPr>
+    </w:lvl>
+    <w:lvl w:ilvl="2">
+      <w:start w:val="1"/>
+      <w:numFmt w:val="decimal"/>
+      <w:lvlText w:val="%1.%2.%3."/>
+      <w:lvlJc w:val="left"/>
+      <w:pPr>
+        <w:ind w:left="1366" w:hanging="504"/>
+      </w:pPr>
+      <w:rPr>
+        <w:rFonts w:hint="default"/>
+      </w:rPr>
+    </w:lvl>
+    <w:lvl w:ilvl="3">
+      <w:start w:val="1"/>
+      <w:numFmt w:val="decimal"/>
+      <w:lvlText w:val="%1.%2.%3.%4."/>
+      <w:lvlJc w:val="left"/>
+      <w:pPr>
+        <w:ind w:left="1870" w:hanging="648"/>
+      </w:pPr>
+      <w:rPr>
+        <w:rFonts w:hint="default"/>
+      </w:rPr>
+    </w:lvl>
+    <w:lvl w:ilvl="4">
+      <w:start w:val="1"/>
+      <w:numFmt w:val="decimal"/>
+      <w:lvlText w:val="%1.%2.%3.%4.%5."/>
+      <w:lvlJc w:val="left"/>
+      <w:pPr>
+        <w:ind w:left="2374" w:hanging="792"/>
+      </w:pPr>
+      <w:rPr>
+        <w:rFonts w:hint="default"/>
+      </w:rPr>
+    </w:lvl>
+    <w:lvl w:ilvl="5">
+      <w:start w:val="1"/>
+      <w:numFmt w:val="decimal"/>
+      <w:lvlText w:val="%1.%2.%3.%4.%5.%6."/>
+      <w:lvlJc w:val="left"/>
+      <w:pPr>
+        <w:ind w:left="2878" w:hanging="936"/>
+      </w:pPr>
+      <w:rPr>
+        <w:rFonts w:hint="default"/>
+      </w:rPr>
+    </w:lvl>
+    <w:lvl w:ilvl="6">
+      <w:start w:val="1"/>
+      <w:numFmt w:val="decimal"/>
+      <w:lvlText w:val="%1.%2.%3.%4.%5.%6.%7."/>
+      <w:lvlJc w:val="left"/>
+      <w:pPr>
+        <w:ind w:left="3382" w:hanging="1080"/>
+      </w:pPr>
+      <w:rPr>
+        <w:rFonts w:hint="default"/>
+      </w:rPr>
+    </w:lvl>
+    <w:lvl w:ilvl="7">
+      <w:start w:val="1"/>
+      <w:numFmt w:val="decimal"/>
+      <w:lvlText w:val="%1.%2.%3.%4.%5.%6.%7.%8."/>
+      <w:lvlJc w:val="left"/>
+      <w:pPr>
+        <w:ind w:left="3886" w:hanging="1224"/>
+      </w:pPr>
+      <w:rPr>
+        <w:rFonts w:hint="default"/>
+      </w:rPr>
+    </w:lvl>
+    <w:lvl w:ilvl="8">
+      <w:start w:val="1"/>
+      <w:numFmt w:val="decimal"/>
+      <w:lvlText w:val="%1.%2.%3.%4.%5.%6.%7.%8.%9."/>
+      <w:lvlJc w:val="left"/>
+      <w:pPr>
+        <w:ind w:left="4462" w:hanging="1440"/>
+      </w:pPr>
+      <w:rPr>
+        <w:rFonts w:hint="default"/>
+      </w:rPr>
+    </w:lvl>
+  </w:abstractNum>
+  <w:abstractNum w:abstractNumId="19" w15:restartNumberingAfterBreak="0">
     <w:nsid w:val="76FE3D7A"/>
     <w:multiLevelType w:val="multilevel"/>
     <w:tmpl w:val="E3C20CA6"/>
@@ -5766,32 +8753,185 @@
       </w:rPr>
     </w:lvl>
   </w:abstractNum>
+  <w:abstractNum w:abstractNumId="20" w15:restartNumberingAfterBreak="0">
+    <w:nsid w:val="77607DC3"/>
+    <w:multiLevelType w:val="multilevel"/>
+    <w:tmpl w:val="1E342FD4"/>
+    <w:lvl w:ilvl="0">
+      <w:start w:val="1"/>
+      <w:numFmt w:val="decimal"/>
+      <w:lvlText w:val="%1."/>
+      <w:lvlJc w:val="left"/>
+      <w:pPr>
+        <w:ind w:left="502" w:hanging="360"/>
+      </w:pPr>
+      <w:rPr>
+        <w:rFonts w:hint="default"/>
+        <w:b/>
+        <w:bCs/>
+        <w:sz w:val="28"/>
+        <w:szCs w:val="28"/>
+      </w:rPr>
+    </w:lvl>
+    <w:lvl w:ilvl="1">
+      <w:start w:val="1"/>
+      <w:numFmt w:val="decimal"/>
+      <w:lvlText w:val="4.%2."/>
+      <w:lvlJc w:val="left"/>
+      <w:pPr>
+        <w:ind w:left="934" w:hanging="432"/>
+      </w:pPr>
+      <w:rPr>
+        <w:rFonts w:hint="default"/>
+      </w:rPr>
+    </w:lvl>
+    <w:lvl w:ilvl="2">
+      <w:start w:val="1"/>
+      <w:numFmt w:val="decimal"/>
+      <w:lvlText w:val="%1.%2.%3."/>
+      <w:lvlJc w:val="left"/>
+      <w:pPr>
+        <w:ind w:left="1366" w:hanging="504"/>
+      </w:pPr>
+      <w:rPr>
+        <w:rFonts w:hint="default"/>
+      </w:rPr>
+    </w:lvl>
+    <w:lvl w:ilvl="3">
+      <w:start w:val="1"/>
+      <w:numFmt w:val="decimal"/>
+      <w:lvlText w:val="%1.%2.%3.%4."/>
+      <w:lvlJc w:val="left"/>
+      <w:pPr>
+        <w:ind w:left="1870" w:hanging="648"/>
+      </w:pPr>
+      <w:rPr>
+        <w:rFonts w:hint="default"/>
+      </w:rPr>
+    </w:lvl>
+    <w:lvl w:ilvl="4">
+      <w:start w:val="1"/>
+      <w:numFmt w:val="decimal"/>
+      <w:lvlText w:val="%1.%2.%3.%4.%5."/>
+      <w:lvlJc w:val="left"/>
+      <w:pPr>
+        <w:ind w:left="2374" w:hanging="792"/>
+      </w:pPr>
+      <w:rPr>
+        <w:rFonts w:hint="default"/>
+      </w:rPr>
+    </w:lvl>
+    <w:lvl w:ilvl="5">
+      <w:start w:val="1"/>
+      <w:numFmt w:val="decimal"/>
+      <w:lvlText w:val="%1.%2.%3.%4.%5.%6."/>
+      <w:lvlJc w:val="left"/>
+      <w:pPr>
+        <w:ind w:left="2878" w:hanging="936"/>
+      </w:pPr>
+      <w:rPr>
+        <w:rFonts w:hint="default"/>
+      </w:rPr>
+    </w:lvl>
+    <w:lvl w:ilvl="6">
+      <w:start w:val="1"/>
+      <w:numFmt w:val="decimal"/>
+      <w:lvlText w:val="%1.%2.%3.%4.%5.%6.%7."/>
+      <w:lvlJc w:val="left"/>
+      <w:pPr>
+        <w:ind w:left="3382" w:hanging="1080"/>
+      </w:pPr>
+      <w:rPr>
+        <w:rFonts w:hint="default"/>
+      </w:rPr>
+    </w:lvl>
+    <w:lvl w:ilvl="7">
+      <w:start w:val="1"/>
+      <w:numFmt w:val="decimal"/>
+      <w:lvlText w:val="%1.%2.%3.%4.%5.%6.%7.%8."/>
+      <w:lvlJc w:val="left"/>
+      <w:pPr>
+        <w:ind w:left="3886" w:hanging="1224"/>
+      </w:pPr>
+      <w:rPr>
+        <w:rFonts w:hint="default"/>
+      </w:rPr>
+    </w:lvl>
+    <w:lvl w:ilvl="8">
+      <w:start w:val="1"/>
+      <w:numFmt w:val="decimal"/>
+      <w:lvlText w:val="%1.%2.%3.%4.%5.%6.%7.%8.%9."/>
+      <w:lvlJc w:val="left"/>
+      <w:pPr>
+        <w:ind w:left="4462" w:hanging="1440"/>
+      </w:pPr>
+      <w:rPr>
+        <w:rFonts w:hint="default"/>
+      </w:rPr>
+    </w:lvl>
+  </w:abstractNum>
   <w:num w:numId="1" w16cid:durableId="803889022">
+    <w:abstractNumId w:val="9"/>
+  </w:num>
+  <w:num w:numId="2" w16cid:durableId="328799887">
+    <w:abstractNumId w:val="2"/>
+  </w:num>
+  <w:num w:numId="3" w16cid:durableId="1350643432">
+    <w:abstractNumId w:val="4"/>
+  </w:num>
+  <w:num w:numId="4" w16cid:durableId="2083486943">
+    <w:abstractNumId w:val="13"/>
+  </w:num>
+  <w:num w:numId="5" w16cid:durableId="663749471">
+    <w:abstractNumId w:val="19"/>
+  </w:num>
+  <w:num w:numId="6" w16cid:durableId="566960511">
+    <w:abstractNumId w:val="3"/>
+  </w:num>
+  <w:num w:numId="7" w16cid:durableId="1808038555">
+    <w:abstractNumId w:val="16"/>
+  </w:num>
+  <w:num w:numId="8" w16cid:durableId="761267093">
+    <w:abstractNumId w:val="8"/>
+  </w:num>
+  <w:num w:numId="9" w16cid:durableId="920943652">
+    <w:abstractNumId w:val="6"/>
+  </w:num>
+  <w:num w:numId="10" w16cid:durableId="1855925205">
+    <w:abstractNumId w:val="11"/>
+  </w:num>
+  <w:num w:numId="11" w16cid:durableId="337777896">
+    <w:abstractNumId w:val="10"/>
+  </w:num>
+  <w:num w:numId="12" w16cid:durableId="1338118997">
+    <w:abstractNumId w:val="15"/>
+  </w:num>
+  <w:num w:numId="13" w16cid:durableId="1256741614">
+    <w:abstractNumId w:val="7"/>
+  </w:num>
+  <w:num w:numId="14" w16cid:durableId="1150562156">
+    <w:abstractNumId w:val="20"/>
+  </w:num>
+  <w:num w:numId="15" w16cid:durableId="557475579">
+    <w:abstractNumId w:val="17"/>
+  </w:num>
+  <w:num w:numId="16" w16cid:durableId="675110677">
+    <w:abstractNumId w:val="18"/>
+  </w:num>
+  <w:num w:numId="17" w16cid:durableId="644774516">
+    <w:abstractNumId w:val="1"/>
+  </w:num>
+  <w:num w:numId="18" w16cid:durableId="1983339577">
+    <w:abstractNumId w:val="12"/>
+  </w:num>
+  <w:num w:numId="19" w16cid:durableId="2003851777">
     <w:abstractNumId w:val="5"/>
   </w:num>
-  <w:num w:numId="2" w16cid:durableId="328799887">
+  <w:num w:numId="20" w16cid:durableId="49381020">
     <w:abstractNumId w:val="0"/>
   </w:num>
-  <w:num w:numId="3" w16cid:durableId="1350643432">
-    <w:abstractNumId w:val="2"/>
-  </w:num>
-  <w:num w:numId="4" w16cid:durableId="2083486943">
-    <w:abstractNumId w:val="6"/>
-  </w:num>
-  <w:num w:numId="5" w16cid:durableId="663749471">
-    <w:abstractNumId w:val="8"/>
-  </w:num>
-  <w:num w:numId="6" w16cid:durableId="566960511">
-    <w:abstractNumId w:val="1"/>
-  </w:num>
-  <w:num w:numId="7" w16cid:durableId="1808038555">
-    <w:abstractNumId w:val="7"/>
-  </w:num>
-  <w:num w:numId="8" w16cid:durableId="761267093">
-    <w:abstractNumId w:val="4"/>
-  </w:num>
-  <w:num w:numId="9" w16cid:durableId="920943652">
-    <w:abstractNumId w:val="3"/>
+  <w:num w:numId="21" w16cid:durableId="1292979640">
+    <w:abstractNumId w:val="14"/>
   </w:num>
 </w:numbering>
 </file>
@@ -6461,6 +9601,17 @@
       <w:ind w:left="440"/>
     </w:pPr>
   </w:style>
+  <w:style w:type="character" w:styleId="lev">
+    <w:name w:val="Strong"/>
+    <w:basedOn w:val="Policepardfaut"/>
+    <w:uiPriority w:val="22"/>
+    <w:qFormat/>
+    <w:rsid w:val="00576D69"/>
+    <w:rPr>
+      <w:b/>
+      <w:bCs/>
+    </w:rPr>
+  </w:style>
 </w:styles>
 </file>
 

</xml_diff>